<commit_message>
Förändrad filnamngivning utifrån KB standard
</commit_message>
<xml_diff>
--- a/docs/assets/Dokumentation Helsingerunor 1921.docx
+++ b/docs/assets/Dokumentation Helsingerunor 1921.docx
@@ -2763,6 +2763,39 @@
     </w:p>
     <w:p>
       <w:pPr>
+        <w:pStyle w:val="Rubrik2"/>
+        <w:rPr>
+          <w:rStyle w:val="textlayer--absolute"/>
+          <w:rFonts w:ascii="Times New Roman" w:hAnsi="Times New Roman" w:cs="Times New Roman"/>
+        </w:rPr>
+      </w:pPr>
+      <w:bookmarkStart w:id="2" w:name="_Toc108515855"/>
+      <w:r>
+        <w:rPr>
+          <w:rStyle w:val="textlayer--absolute"/>
+          <w:rFonts w:ascii="Times New Roman" w:hAnsi="Times New Roman" w:cs="Times New Roman"/>
+        </w:rPr>
+        <w:t>B</w:t>
+      </w:r>
+      <w:r>
+        <w:rPr>
+          <w:rStyle w:val="textlayer--absolute"/>
+          <w:rFonts w:ascii="Times New Roman" w:hAnsi="Times New Roman" w:cs="Times New Roman"/>
+        </w:rPr>
+        <w:t xml:space="preserve">ildfångst </w:t>
+      </w:r>
+      <w:r>
+        <w:rPr>
+          <w:rStyle w:val="textlayer--absolute"/>
+          <w:rFonts w:ascii="Times New Roman" w:hAnsi="Times New Roman" w:cs="Times New Roman"/>
+        </w:rPr>
+        <w:t>och efterbearbetning</w:t>
+      </w:r>
+      <w:bookmarkEnd w:id="2"/>
+    </w:p>
+    <w:p/>
+    <w:p>
+      <w:pPr>
         <w:spacing w:line="360" w:lineRule="auto"/>
         <w:rPr>
           <w:rStyle w:val="textlayer--absolute"/>
@@ -2774,21 +2807,397 @@
           <w:rStyle w:val="textlayer--absolute"/>
           <w:rFonts w:ascii="Times New Roman" w:hAnsi="Times New Roman" w:cs="Times New Roman"/>
         </w:rPr>
-        <w:t xml:space="preserve">För </w:t>
-      </w:r>
-      <w:r>
-        <w:rPr>
-          <w:rStyle w:val="textlayer--absolute"/>
-          <w:rFonts w:ascii="Times New Roman" w:hAnsi="Times New Roman" w:cs="Times New Roman"/>
-        </w:rPr>
-        <w:t>b</w:t>
-      </w:r>
-      <w:r>
-        <w:rPr>
-          <w:rStyle w:val="textlayer--absolute"/>
-          <w:rFonts w:ascii="Times New Roman" w:hAnsi="Times New Roman" w:cs="Times New Roman"/>
-        </w:rPr>
-        <w:t xml:space="preserve">ildfångst av materialet användes en bokskanner vi fick tillgång till via Nordiska museets bibliotek.  </w:t>
+        <w:t xml:space="preserve">För bildfångst av materialet användes en bokskanner av märket </w:t>
+      </w:r>
+      <w:proofErr w:type="spellStart"/>
+      <w:r>
+        <w:rPr>
+          <w:rStyle w:val="textlayer--absolute"/>
+          <w:rFonts w:ascii="Times New Roman" w:hAnsi="Times New Roman" w:cs="Times New Roman"/>
+        </w:rPr>
+        <w:t>Zeta</w:t>
+      </w:r>
+      <w:proofErr w:type="spellEnd"/>
+      <w:r>
+        <w:rPr>
+          <w:rStyle w:val="textlayer--absolute"/>
+          <w:rFonts w:ascii="Times New Roman" w:hAnsi="Times New Roman" w:cs="Times New Roman"/>
+        </w:rPr>
+        <w:t xml:space="preserve"> </w:t>
+      </w:r>
+      <w:proofErr w:type="spellStart"/>
+      <w:r>
+        <w:rPr>
+          <w:rStyle w:val="textlayer--absolute"/>
+          <w:rFonts w:ascii="Times New Roman" w:hAnsi="Times New Roman" w:cs="Times New Roman"/>
+        </w:rPr>
+        <w:t>comfort</w:t>
+      </w:r>
+      <w:proofErr w:type="spellEnd"/>
+      <w:r>
+        <w:rPr>
+          <w:rStyle w:val="textlayer--absolute"/>
+          <w:rFonts w:ascii="Times New Roman" w:hAnsi="Times New Roman" w:cs="Times New Roman"/>
+        </w:rPr>
+        <w:t xml:space="preserve"> HX-4899 </w:t>
+      </w:r>
+      <w:r>
+        <w:rPr>
+          <w:rStyle w:val="textlayer--absolute"/>
+          <w:rFonts w:ascii="Times New Roman" w:hAnsi="Times New Roman" w:cs="Times New Roman"/>
+        </w:rPr>
+        <w:t xml:space="preserve">från </w:t>
+      </w:r>
+      <w:proofErr w:type="spellStart"/>
+      <w:r>
+        <w:rPr>
+          <w:rStyle w:val="textlayer--absolute"/>
+          <w:rFonts w:ascii="Times New Roman" w:hAnsi="Times New Roman" w:cs="Times New Roman"/>
+        </w:rPr>
+        <w:t>Zeutschel</w:t>
+      </w:r>
+      <w:proofErr w:type="spellEnd"/>
+      <w:r>
+        <w:rPr>
+          <w:rStyle w:val="textlayer--absolute"/>
+          <w:rFonts w:ascii="Times New Roman" w:hAnsi="Times New Roman" w:cs="Times New Roman"/>
+        </w:rPr>
+        <w:t xml:space="preserve"> som vi fick tillgång till via Nordiska museets bibliotek. </w:t>
+      </w:r>
+      <w:r>
+        <w:rPr>
+          <w:rStyle w:val="textlayer--absolute"/>
+          <w:rFonts w:ascii="Times New Roman" w:hAnsi="Times New Roman" w:cs="Times New Roman"/>
+        </w:rPr>
+        <w:t>Valet av denna skanner grundade sig på en strävan efter att skapa ett homogent och återuppre</w:t>
+      </w:r>
+      <w:r>
+        <w:rPr>
+          <w:rStyle w:val="textlayer--absolute"/>
+          <w:rFonts w:ascii="Times New Roman" w:hAnsi="Times New Roman" w:cs="Times New Roman"/>
+        </w:rPr>
+        <w:t>p</w:t>
+      </w:r>
+      <w:r>
+        <w:rPr>
+          <w:rStyle w:val="textlayer--absolute"/>
+          <w:rFonts w:ascii="Times New Roman" w:hAnsi="Times New Roman" w:cs="Times New Roman"/>
+        </w:rPr>
+        <w:t xml:space="preserve">ningsbart </w:t>
+      </w:r>
+      <w:r>
+        <w:rPr>
+          <w:rStyle w:val="textlayer--absolute"/>
+          <w:rFonts w:ascii="Times New Roman" w:hAnsi="Times New Roman" w:cs="Times New Roman"/>
+        </w:rPr>
+        <w:t xml:space="preserve">arbetsflöde för att senare årgångar längre fram ska kunna </w:t>
+      </w:r>
+      <w:r>
+        <w:rPr>
+          <w:rStyle w:val="textlayer--absolute"/>
+          <w:rFonts w:ascii="Times New Roman" w:hAnsi="Times New Roman" w:cs="Times New Roman"/>
+        </w:rPr>
+        <w:t>digitaliseras på ett tids- och kostnadseffektivt sätt</w:t>
+      </w:r>
+      <w:r>
+        <w:rPr>
+          <w:rStyle w:val="textlayer--absolute"/>
+          <w:rFonts w:ascii="Times New Roman" w:hAnsi="Times New Roman" w:cs="Times New Roman"/>
+        </w:rPr>
+        <w:t xml:space="preserve">. </w:t>
+      </w:r>
+      <w:r>
+        <w:rPr>
+          <w:rStyle w:val="textlayer--absolute"/>
+          <w:rFonts w:ascii="Times New Roman" w:hAnsi="Times New Roman" w:cs="Times New Roman"/>
+        </w:rPr>
+        <w:t xml:space="preserve">Vidare </w:t>
+      </w:r>
+      <w:r>
+        <w:rPr>
+          <w:rStyle w:val="textlayer--absolute"/>
+          <w:rFonts w:ascii="Times New Roman" w:hAnsi="Times New Roman" w:cs="Times New Roman"/>
+        </w:rPr>
+        <w:t xml:space="preserve">ansågs skanner väl lämpad för det valda materialet då dess inbyggda </w:t>
+      </w:r>
+      <w:r>
+        <w:rPr>
+          <w:rStyle w:val="textlayer--absolute"/>
+          <w:rFonts w:ascii="Times New Roman" w:hAnsi="Times New Roman" w:cs="Times New Roman"/>
+        </w:rPr>
+        <w:t>bokvagga bidrar till att</w:t>
+      </w:r>
+      <w:r>
+        <w:rPr>
+          <w:rStyle w:val="textlayer--absolute"/>
+          <w:rFonts w:ascii="Times New Roman" w:hAnsi="Times New Roman" w:cs="Times New Roman"/>
+        </w:rPr>
+        <w:t xml:space="preserve"> stabilisera materialet och skydda bokryggen under bläddringen vid skanningen</w:t>
+      </w:r>
+      <w:r>
+        <w:rPr>
+          <w:rStyle w:val="textlayer--absolute"/>
+          <w:rFonts w:ascii="Times New Roman" w:hAnsi="Times New Roman" w:cs="Times New Roman"/>
+        </w:rPr>
+        <w:t xml:space="preserve">. Skannerns inbyggda linjaler </w:t>
+      </w:r>
+      <w:r>
+        <w:rPr>
+          <w:rStyle w:val="textlayer--absolute"/>
+          <w:rFonts w:ascii="Times New Roman" w:hAnsi="Times New Roman" w:cs="Times New Roman"/>
+        </w:rPr>
+        <w:t xml:space="preserve">var ytterligare en </w:t>
+      </w:r>
+      <w:r>
+        <w:rPr>
+          <w:rStyle w:val="textlayer--absolute"/>
+          <w:rFonts w:ascii="Times New Roman" w:hAnsi="Times New Roman" w:cs="Times New Roman"/>
+        </w:rPr>
+        <w:t>aspekt som talade för valet av skannern då det</w:t>
+      </w:r>
+      <w:r>
+        <w:rPr>
+          <w:rStyle w:val="textlayer--absolute"/>
+          <w:rFonts w:ascii="Times New Roman" w:hAnsi="Times New Roman" w:cs="Times New Roman"/>
+        </w:rPr>
+        <w:t xml:space="preserve">ta </w:t>
+      </w:r>
+      <w:r>
+        <w:rPr>
+          <w:rStyle w:val="textlayer--absolute"/>
+          <w:rFonts w:ascii="Times New Roman" w:hAnsi="Times New Roman" w:cs="Times New Roman"/>
+        </w:rPr>
+        <w:t xml:space="preserve">hjälper till att skapa raka bilder som är </w:t>
+      </w:r>
+      <w:r>
+        <w:rPr>
+          <w:rStyle w:val="textlayer--absolute"/>
+          <w:rFonts w:ascii="Times New Roman" w:hAnsi="Times New Roman" w:cs="Times New Roman"/>
+        </w:rPr>
+        <w:t>en viktig aspekt</w:t>
+      </w:r>
+      <w:r>
+        <w:rPr>
+          <w:rStyle w:val="textlayer--absolute"/>
+          <w:rFonts w:ascii="Times New Roman" w:hAnsi="Times New Roman" w:cs="Times New Roman"/>
+        </w:rPr>
+        <w:t xml:space="preserve"> för att</w:t>
+      </w:r>
+      <w:r>
+        <w:rPr>
+          <w:rStyle w:val="textlayer--absolute"/>
+          <w:rFonts w:ascii="Times New Roman" w:hAnsi="Times New Roman" w:cs="Times New Roman"/>
+        </w:rPr>
+        <w:t xml:space="preserve"> </w:t>
+      </w:r>
+      <w:r>
+        <w:rPr>
+          <w:rStyle w:val="textlayer--absolute"/>
+          <w:rFonts w:ascii="Times New Roman" w:hAnsi="Times New Roman" w:cs="Times New Roman"/>
+        </w:rPr>
+        <w:t xml:space="preserve">få fram bildfiler som lämpar sig för OCR-behandling (ref på detta?). Vidare gav skannern möjlighet att direkt spara filerna i </w:t>
+      </w:r>
+      <w:proofErr w:type="spellStart"/>
+      <w:r>
+        <w:rPr>
+          <w:rStyle w:val="textlayer--absolute"/>
+          <w:rFonts w:ascii="Times New Roman" w:hAnsi="Times New Roman" w:cs="Times New Roman"/>
+        </w:rPr>
+        <w:t>TIFF-format</w:t>
+      </w:r>
+      <w:proofErr w:type="spellEnd"/>
+      <w:r>
+        <w:rPr>
+          <w:rStyle w:val="textlayer--absolute"/>
+          <w:rFonts w:ascii="Times New Roman" w:hAnsi="Times New Roman" w:cs="Times New Roman"/>
+        </w:rPr>
+        <w:t xml:space="preserve"> vilket är det filformat som rekommenderas för masterfiler vid digitalisering inom minnesinstitutioner (</w:t>
+      </w:r>
+      <w:r>
+        <w:rPr>
+          <w:rStyle w:val="textlayer--absolute"/>
+          <w:rFonts w:ascii="Times New Roman" w:hAnsi="Times New Roman" w:cs="Times New Roman"/>
+        </w:rPr>
+        <w:t xml:space="preserve">Deutsche </w:t>
+      </w:r>
+      <w:proofErr w:type="spellStart"/>
+      <w:r>
+        <w:rPr>
+          <w:rStyle w:val="textlayer--absolute"/>
+          <w:rFonts w:ascii="Times New Roman" w:hAnsi="Times New Roman" w:cs="Times New Roman"/>
+        </w:rPr>
+        <w:t>Forschungsgemeinschaft</w:t>
+      </w:r>
+      <w:proofErr w:type="spellEnd"/>
+      <w:r>
+        <w:rPr>
+          <w:rStyle w:val="textlayer--absolute"/>
+          <w:rFonts w:ascii="Times New Roman" w:hAnsi="Times New Roman" w:cs="Times New Roman"/>
+        </w:rPr>
+        <w:t xml:space="preserve">, </w:t>
+      </w:r>
+      <w:r>
+        <w:rPr>
+          <w:rStyle w:val="textlayer--absolute"/>
+          <w:rFonts w:ascii="Times New Roman" w:hAnsi="Times New Roman" w:cs="Times New Roman"/>
+        </w:rPr>
+        <w:t>2013</w:t>
+      </w:r>
+      <w:r>
+        <w:rPr>
+          <w:rStyle w:val="textlayer--absolute"/>
+          <w:rFonts w:ascii="Times New Roman" w:hAnsi="Times New Roman" w:cs="Times New Roman"/>
+        </w:rPr>
+        <w:t xml:space="preserve">; </w:t>
+      </w:r>
+      <w:r>
+        <w:rPr>
+          <w:rStyle w:val="textlayer--absolute"/>
+          <w:rFonts w:ascii="Times New Roman" w:hAnsi="Times New Roman" w:cs="Times New Roman"/>
+        </w:rPr>
+        <w:t xml:space="preserve">Cornell University </w:t>
+      </w:r>
+      <w:proofErr w:type="spellStart"/>
+      <w:r>
+        <w:rPr>
+          <w:rStyle w:val="textlayer--absolute"/>
+          <w:rFonts w:ascii="Times New Roman" w:hAnsi="Times New Roman" w:cs="Times New Roman"/>
+        </w:rPr>
+        <w:t>Library</w:t>
+      </w:r>
+      <w:proofErr w:type="spellEnd"/>
+      <w:r>
+        <w:rPr>
+          <w:rStyle w:val="textlayer--absolute"/>
+          <w:rFonts w:ascii="Times New Roman" w:hAnsi="Times New Roman" w:cs="Times New Roman"/>
+        </w:rPr>
+        <w:t>, 2003</w:t>
+      </w:r>
+      <w:r>
+        <w:rPr>
+          <w:rStyle w:val="textlayer--absolute"/>
+          <w:rFonts w:ascii="Times New Roman" w:hAnsi="Times New Roman" w:cs="Times New Roman"/>
+        </w:rPr>
+        <w:t>)</w:t>
+      </w:r>
+      <w:r>
+        <w:rPr>
+          <w:rStyle w:val="textlayer--absolute"/>
+          <w:rFonts w:ascii="Times New Roman" w:hAnsi="Times New Roman" w:cs="Times New Roman"/>
+        </w:rPr>
+        <w:t xml:space="preserve">. </w:t>
+      </w:r>
+    </w:p>
+    <w:p>
+      <w:pPr>
+        <w:rPr>
+          <w:rStyle w:val="textlayer--absolute"/>
+        </w:rPr>
+      </w:pPr>
+      <w:r>
+        <w:rPr>
+          <w:rStyle w:val="textlayer--absolute"/>
+          <w:rFonts w:ascii="Times New Roman" w:hAnsi="Times New Roman" w:cs="Times New Roman"/>
+        </w:rPr>
+        <w:t xml:space="preserve">Innan </w:t>
+      </w:r>
+      <w:r>
+        <w:rPr>
+          <w:rStyle w:val="textlayer--absolute"/>
+          <w:rFonts w:ascii="Times New Roman" w:hAnsi="Times New Roman" w:cs="Times New Roman"/>
+        </w:rPr>
+        <w:t xml:space="preserve">hela </w:t>
+      </w:r>
+      <w:r>
+        <w:rPr>
+          <w:rStyle w:val="textlayer--absolute"/>
+          <w:rFonts w:ascii="Times New Roman" w:hAnsi="Times New Roman" w:cs="Times New Roman"/>
+        </w:rPr>
+        <w:t>materialet skannades genomfördes en provskanning</w:t>
+      </w:r>
+      <w:r>
+        <w:rPr>
+          <w:rStyle w:val="textlayer--absolute"/>
+          <w:rFonts w:ascii="Times New Roman" w:hAnsi="Times New Roman" w:cs="Times New Roman"/>
+        </w:rPr>
+        <w:t xml:space="preserve"> på delar av materialet</w:t>
+      </w:r>
+      <w:r>
+        <w:rPr>
+          <w:rStyle w:val="textlayer--absolute"/>
+          <w:rFonts w:ascii="Times New Roman" w:hAnsi="Times New Roman" w:cs="Times New Roman"/>
+        </w:rPr>
+        <w:t xml:space="preserve">. Vid detta tillfälle upptäcktes att den valda skannern inte klarade av att generera </w:t>
+      </w:r>
+      <w:r>
+        <w:rPr>
+          <w:rStyle w:val="textlayer--absolute"/>
+          <w:rFonts w:ascii="Times New Roman" w:hAnsi="Times New Roman" w:cs="Times New Roman"/>
+        </w:rPr>
+        <w:t>en upplösning högre än 300 dpi</w:t>
+      </w:r>
+      <w:r>
+        <w:rPr>
+          <w:rStyle w:val="textlayer--absolute"/>
+          <w:rFonts w:ascii="Times New Roman" w:hAnsi="Times New Roman" w:cs="Times New Roman"/>
+        </w:rPr>
+        <w:t>, trots att vi fått information om att den skulle klara av att skanna i upp till 600 dpi</w:t>
+      </w:r>
+      <w:r>
+        <w:rPr>
+          <w:rStyle w:val="textlayer--absolute"/>
+          <w:rFonts w:ascii="Times New Roman" w:hAnsi="Times New Roman" w:cs="Times New Roman"/>
+        </w:rPr>
+        <w:t xml:space="preserve">. </w:t>
+      </w:r>
+      <w:r>
+        <w:rPr>
+          <w:rStyle w:val="textlayer--absolute"/>
+          <w:rFonts w:ascii="Times New Roman" w:hAnsi="Times New Roman" w:cs="Times New Roman"/>
+        </w:rPr>
+        <w:t xml:space="preserve">Vidare framkom vid provskanningen att det inte fanns möjlighet för oss att kalibrera skannern eller få den kalibrerad. </w:t>
+      </w:r>
+      <w:r>
+        <w:rPr>
+          <w:rStyle w:val="textlayer--absolute"/>
+          <w:rFonts w:ascii="Times New Roman" w:hAnsi="Times New Roman" w:cs="Times New Roman"/>
+        </w:rPr>
+        <w:t xml:space="preserve">Vi valde att ändå </w:t>
+      </w:r>
+      <w:r>
+        <w:rPr>
+          <w:rStyle w:val="textlayer--absolute"/>
+          <w:rFonts w:ascii="Times New Roman" w:hAnsi="Times New Roman" w:cs="Times New Roman"/>
+        </w:rPr>
+        <w:t xml:space="preserve">använda </w:t>
+      </w:r>
+      <w:r>
+        <w:rPr>
+          <w:rStyle w:val="textlayer--absolute"/>
+          <w:rFonts w:ascii="Times New Roman" w:hAnsi="Times New Roman" w:cs="Times New Roman"/>
+        </w:rPr>
+        <w:t>denna skanner då det</w:t>
+      </w:r>
+      <w:r>
+        <w:rPr>
+          <w:rStyle w:val="textlayer--absolute"/>
+          <w:rFonts w:ascii="Times New Roman" w:hAnsi="Times New Roman" w:cs="Times New Roman"/>
+        </w:rPr>
+        <w:t xml:space="preserve"> </w:t>
+      </w:r>
+      <w:r>
+        <w:rPr>
+          <w:rStyle w:val="textlayer--absolute"/>
+          <w:rFonts w:ascii="Times New Roman" w:hAnsi="Times New Roman" w:cs="Times New Roman"/>
+        </w:rPr>
+        <w:t>var den bästa utrustning vi hade att tillgå</w:t>
+      </w:r>
+      <w:r>
+        <w:rPr>
+          <w:rStyle w:val="textlayer--absolute"/>
+          <w:rFonts w:ascii="Times New Roman" w:hAnsi="Times New Roman" w:cs="Times New Roman"/>
+        </w:rPr>
+        <w:t xml:space="preserve"> för bildfångst av materialet. </w:t>
       </w:r>
     </w:p>
     <w:p>
@@ -2804,7 +3213,28 @@
           <w:rStyle w:val="textlayer--absolute"/>
           <w:rFonts w:ascii="Times New Roman" w:hAnsi="Times New Roman" w:cs="Times New Roman"/>
         </w:rPr>
-        <w:t>Valet av bokskannern grundar sig också på behovet av att skapa ett återupprepningsbart arbetsflöde för digitalisering av resterande volymer av tidskriften</w:t>
+        <w:t xml:space="preserve">Under provskanningen </w:t>
+      </w:r>
+      <w:r>
+        <w:rPr>
+          <w:rStyle w:val="textlayer--absolute"/>
+          <w:rFonts w:ascii="Times New Roman" w:hAnsi="Times New Roman" w:cs="Times New Roman"/>
+        </w:rPr>
+        <w:t xml:space="preserve">undersöktes också vilken färg på papper som gavs </w:t>
+      </w:r>
+      <w:r>
+        <w:rPr>
+          <w:rStyle w:val="textlayer--absolute"/>
+          <w:rFonts w:ascii="Times New Roman" w:hAnsi="Times New Roman" w:cs="Times New Roman"/>
+        </w:rPr>
+        <w:t>bäst resultat i syfte att minska genomblödningen i materiale</w:t>
+      </w:r>
+      <w:r>
+        <w:rPr>
+          <w:rStyle w:val="textlayer--absolute"/>
+          <w:rFonts w:ascii="Times New Roman" w:hAnsi="Times New Roman" w:cs="Times New Roman"/>
+        </w:rPr>
+        <w:t>t</w:t>
       </w:r>
       <w:r>
         <w:rPr>
@@ -2818,441 +3248,141 @@
           <w:rStyle w:val="textlayer--absolute"/>
           <w:rFonts w:ascii="Times New Roman" w:hAnsi="Times New Roman" w:cs="Times New Roman"/>
         </w:rPr>
-        <w:t xml:space="preserve">Samt att bokskannern </w:t>
-      </w:r>
-      <w:r>
-        <w:rPr>
-          <w:rFonts w:ascii="Times New Roman" w:hAnsi="Times New Roman" w:cs="Times New Roman"/>
-        </w:rPr>
-        <w:br/>
-      </w:r>
-    </w:p>
-    <w:p>
-      <w:pPr>
-        <w:pStyle w:val="Rubrik2"/>
-        <w:rPr>
-          <w:rStyle w:val="textlayer--absolute"/>
-          <w:rFonts w:ascii="Times New Roman" w:hAnsi="Times New Roman" w:cs="Times New Roman"/>
-        </w:rPr>
-      </w:pPr>
-      <w:bookmarkStart w:id="2" w:name="_Toc108515855"/>
-      <w:r>
-        <w:rPr>
-          <w:rStyle w:val="textlayer--absolute"/>
-          <w:rFonts w:ascii="Times New Roman" w:hAnsi="Times New Roman" w:cs="Times New Roman"/>
-        </w:rPr>
-        <w:t>B</w:t>
-      </w:r>
-      <w:r>
-        <w:rPr>
-          <w:rStyle w:val="textlayer--absolute"/>
-          <w:rFonts w:ascii="Times New Roman" w:hAnsi="Times New Roman" w:cs="Times New Roman"/>
-        </w:rPr>
-        <w:t xml:space="preserve">ildfångst </w:t>
-      </w:r>
-      <w:r>
-        <w:rPr>
-          <w:rStyle w:val="textlayer--absolute"/>
-          <w:rFonts w:ascii="Times New Roman" w:hAnsi="Times New Roman" w:cs="Times New Roman"/>
-        </w:rPr>
-        <w:t>och efterbearbetning</w:t>
-      </w:r>
-      <w:bookmarkEnd w:id="2"/>
-    </w:p>
-    <w:p>
-      <w:r>
-        <w:t xml:space="preserve">För bildfångst av materialet användes en bokskanner av märket </w:t>
-      </w:r>
-      <w:proofErr w:type="spellStart"/>
-      <w:r>
-        <w:t>Zeta</w:t>
-      </w:r>
-      <w:proofErr w:type="spellEnd"/>
-      <w:r>
+        <w:t xml:space="preserve">Vi valde att använda ett grått papper eftersom det gav en viss </w:t>
+      </w:r>
+      <w:r>
+        <w:rPr>
+          <w:rStyle w:val="textlayer--absolute"/>
+          <w:rFonts w:ascii="Times New Roman" w:hAnsi="Times New Roman" w:cs="Times New Roman"/>
+        </w:rPr>
+        <w:lastRenderedPageBreak/>
+        <w:t>minskning i genomblödning men inte</w:t>
+      </w:r>
+      <w:r>
+        <w:rPr>
+          <w:rStyle w:val="textlayer--absolute"/>
+          <w:rFonts w:ascii="Times New Roman" w:hAnsi="Times New Roman" w:cs="Times New Roman"/>
+        </w:rPr>
+        <w:t xml:space="preserve">, </w:t>
+      </w:r>
+      <w:r>
+        <w:rPr>
+          <w:rStyle w:val="textlayer--absolute"/>
+          <w:rFonts w:ascii="Times New Roman" w:hAnsi="Times New Roman" w:cs="Times New Roman"/>
+        </w:rPr>
+        <w:t>utifrån en subjektiv bedömning</w:t>
+      </w:r>
+      <w:r>
+        <w:rPr>
+          <w:rStyle w:val="textlayer--absolute"/>
+          <w:rFonts w:ascii="Times New Roman" w:hAnsi="Times New Roman" w:cs="Times New Roman"/>
+        </w:rPr>
+        <w:t xml:space="preserve">, </w:t>
+      </w:r>
+      <w:r>
+        <w:rPr>
+          <w:rStyle w:val="textlayer--absolute"/>
+          <w:rFonts w:ascii="Times New Roman" w:hAnsi="Times New Roman" w:cs="Times New Roman"/>
+        </w:rPr>
+        <w:t xml:space="preserve">påverkade </w:t>
+      </w:r>
+      <w:r>
+        <w:rPr>
+          <w:rStyle w:val="textlayer--absolute"/>
+          <w:rFonts w:ascii="Times New Roman" w:hAnsi="Times New Roman" w:cs="Times New Roman"/>
+        </w:rPr>
+        <w:t>färgåtergivningen av materialet lika mycket som en svart bakgrund</w:t>
+      </w:r>
+      <w:r>
+        <w:rPr>
+          <w:rStyle w:val="textlayer--absolute"/>
+          <w:rFonts w:ascii="Times New Roman" w:hAnsi="Times New Roman" w:cs="Times New Roman"/>
+        </w:rPr>
+        <w:t xml:space="preserve">, detta var </w:t>
+      </w:r>
+      <w:r>
+        <w:rPr>
+          <w:rStyle w:val="textlayer--absolute"/>
+          <w:rFonts w:ascii="Times New Roman" w:hAnsi="Times New Roman" w:cs="Times New Roman"/>
+        </w:rPr>
+        <w:t>framför allt</w:t>
+      </w:r>
+      <w:r>
+        <w:rPr>
+          <w:rStyle w:val="textlayer--absolute"/>
+          <w:rFonts w:ascii="Times New Roman" w:hAnsi="Times New Roman" w:cs="Times New Roman"/>
+        </w:rPr>
+        <w:t xml:space="preserve"> tydligt </w:t>
+      </w:r>
+      <w:r>
+        <w:rPr>
+          <w:rStyle w:val="textlayer--absolute"/>
+          <w:rFonts w:ascii="Times New Roman" w:hAnsi="Times New Roman" w:cs="Times New Roman"/>
+        </w:rPr>
+        <w:t>i fråga</w:t>
+      </w:r>
+      <w:r>
+        <w:rPr>
+          <w:rStyle w:val="textlayer--absolute"/>
+          <w:rFonts w:ascii="Times New Roman" w:hAnsi="Times New Roman" w:cs="Times New Roman"/>
+        </w:rPr>
+        <w:t xml:space="preserve"> om fotografier där en svart bakgrund gav mycket starkare kontraster i färgåtergivningen än vad som </w:t>
+      </w:r>
+      <w:r>
+        <w:rPr>
+          <w:rStyle w:val="textlayer--absolute"/>
+          <w:rFonts w:ascii="Times New Roman" w:hAnsi="Times New Roman" w:cs="Times New Roman"/>
+        </w:rPr>
+        <w:t>fanns i originalmaterialet</w:t>
+      </w:r>
+      <w:r>
+        <w:rPr>
+          <w:rStyle w:val="textlayer--absolute"/>
+          <w:rFonts w:ascii="Times New Roman" w:hAnsi="Times New Roman" w:cs="Times New Roman"/>
+        </w:rPr>
+        <w:t xml:space="preserve">. </w:t>
+      </w:r>
+      <w:r>
+        <w:rPr>
+          <w:rStyle w:val="textlayer--absolute"/>
+          <w:rFonts w:ascii="Times New Roman" w:hAnsi="Times New Roman" w:cs="Times New Roman"/>
+        </w:rPr>
+        <w:t>En viktig anmärkning här är att det är det är det tryckta materialet vi eftersträvat att skapa en reproduktion av och att en aspekt av detta är att fånga såväl den gulnade färgen på materialet s</w:t>
+      </w:r>
+      <w:r>
+        <w:rPr>
+          <w:rStyle w:val="textlayer--absolute"/>
+          <w:rFonts w:ascii="Times New Roman" w:hAnsi="Times New Roman" w:cs="Times New Roman"/>
+        </w:rPr>
+        <w:t>a</w:t>
+      </w:r>
+      <w:r>
+        <w:rPr>
+          <w:rStyle w:val="textlayer--absolute"/>
+          <w:rFonts w:ascii="Times New Roman" w:hAnsi="Times New Roman" w:cs="Times New Roman"/>
+        </w:rPr>
+        <w:t>m</w:t>
+      </w:r>
+      <w:r>
+        <w:rPr>
+          <w:rStyle w:val="textlayer--absolute"/>
+          <w:rFonts w:ascii="Times New Roman" w:hAnsi="Times New Roman" w:cs="Times New Roman"/>
+        </w:rPr>
+        <w:t>t</w:t>
+      </w:r>
+      <w:r>
+        <w:rPr>
+          <w:rStyle w:val="textlayer--absolute"/>
+          <w:rFonts w:ascii="Times New Roman" w:hAnsi="Times New Roman" w:cs="Times New Roman"/>
+        </w:rPr>
+        <w:t xml:space="preserve"> den bleknande kvaliteten av de tryckta fotografierna i materialet även om detta innebär att kvaliteten på fotografiernas detaljer blir sämre.</w:t>
+      </w:r>
+      <w:r>
+        <w:rPr>
+          <w:rStyle w:val="textlayer--absolute"/>
+          <w:rFonts w:ascii="Times New Roman" w:hAnsi="Times New Roman" w:cs="Times New Roman"/>
+        </w:rPr>
         <w:t xml:space="preserve"> </w:t>
-      </w:r>
-      <w:proofErr w:type="spellStart"/>
-      <w:r>
-        <w:t>comfort</w:t>
-      </w:r>
-      <w:proofErr w:type="spellEnd"/>
-      <w:r>
-        <w:t xml:space="preserve"> HX-4899 </w:t>
-      </w:r>
-      <w:r>
-        <w:t xml:space="preserve">från </w:t>
-      </w:r>
-      <w:proofErr w:type="spellStart"/>
-      <w:r>
-        <w:t>Zeutschel</w:t>
-      </w:r>
-      <w:proofErr w:type="spellEnd"/>
-      <w:r>
-        <w:t xml:space="preserve"> som vi fick tillgång till via Nordiska museets bibliotek. </w:t>
-      </w:r>
-      <w:r>
-        <w:t>Valet av denna skanner grundade sig på en strävan efter att skapa ett homogent och återuppre</w:t>
-      </w:r>
-      <w:r>
-        <w:t>p</w:t>
-      </w:r>
-      <w:r>
-        <w:t xml:space="preserve">ningsbart </w:t>
-      </w:r>
-      <w:r>
-        <w:t xml:space="preserve">arbetsflöde för att senare årgångar längre fram ska kunna </w:t>
-      </w:r>
-      <w:r>
-        <w:t>digitaliseras på ett tids- och kostnadseffektivt sätt</w:t>
-      </w:r>
-      <w:r>
-        <w:t xml:space="preserve">. </w:t>
-      </w:r>
-      <w:r>
-        <w:t xml:space="preserve">Vidare </w:t>
-      </w:r>
-      <w:r>
-        <w:t xml:space="preserve">ansågs skanner väl lämpad för det valda materialet då dess inbyggda </w:t>
-      </w:r>
-      <w:r>
-        <w:t xml:space="preserve">bokvagga bidrar till att skydda materialet från onödigt slitage under arbetsprocessen. Skannerns inbyggda linjaler </w:t>
-      </w:r>
-      <w:r>
-        <w:t xml:space="preserve">var ytterligare en </w:t>
-      </w:r>
-      <w:r>
-        <w:t>aspekt som talade för valet av skannern då det</w:t>
-      </w:r>
-      <w:r>
-        <w:t xml:space="preserve">ta </w:t>
-      </w:r>
-      <w:r>
-        <w:t xml:space="preserve">hjälper till att skapa raka bilder som är </w:t>
-      </w:r>
-      <w:proofErr w:type="gramStart"/>
-      <w:r>
-        <w:t>en viktigt aspekt</w:t>
-      </w:r>
-      <w:proofErr w:type="gramEnd"/>
-      <w:r>
-        <w:t xml:space="preserve"> för att</w:t>
-      </w:r>
-      <w:r>
-        <w:t xml:space="preserve"> </w:t>
-      </w:r>
-    </w:p>
-    <w:p>
-      <w:r>
-        <w:br/>
-        <w:t>Materialet lämpar sig väl att scanna med den tillgängliga skannern bland annat eftersom den har en inbyggd bokvagga som skyddar materialet under hanteringen.</w:t>
-      </w:r>
-      <w:r>
-        <w:br/>
-      </w:r>
-      <w:r>
-        <w:br/>
-        <w:t xml:space="preserve">Skannern har inbyggda linjaler vilket minskar risken för </w:t>
-      </w:r>
-      <w:proofErr w:type="spellStart"/>
-      <w:r>
-        <w:t>skew</w:t>
-      </w:r>
-      <w:proofErr w:type="spellEnd"/>
-      <w:r>
-        <w:t xml:space="preserve"> som är </w:t>
-      </w:r>
-      <w:proofErr w:type="gramStart"/>
-      <w:r>
-        <w:t>en viktigt aspekt</w:t>
-      </w:r>
-      <w:proofErr w:type="gramEnd"/>
-      <w:r>
-        <w:t xml:space="preserve"> för bra OCR. </w:t>
-      </w:r>
-      <w:r>
-        <w:br/>
-      </w:r>
-      <w:r>
-        <w:br/>
-        <w:t>Skannern sparar filerna direkt i TIFF vilket är rekommenderat standardformat.</w:t>
-      </w:r>
-    </w:p>
-    <w:p>
-      <w:pPr>
-        <w:spacing w:line="360" w:lineRule="auto"/>
-        <w:rPr>
-          <w:rStyle w:val="textlayer--absolute"/>
-          <w:rFonts w:ascii="Times New Roman" w:hAnsi="Times New Roman" w:cs="Times New Roman"/>
-        </w:rPr>
-      </w:pPr>
-      <w:r>
-        <w:rPr>
-          <w:rStyle w:val="textlayer--absolute"/>
-          <w:rFonts w:ascii="Times New Roman" w:hAnsi="Times New Roman" w:cs="Times New Roman"/>
-        </w:rPr>
-        <w:t xml:space="preserve">Innan </w:t>
-      </w:r>
-      <w:r>
-        <w:rPr>
-          <w:rStyle w:val="textlayer--absolute"/>
-          <w:rFonts w:ascii="Times New Roman" w:hAnsi="Times New Roman" w:cs="Times New Roman"/>
-        </w:rPr>
-        <w:t xml:space="preserve">hela </w:t>
-      </w:r>
-      <w:r>
-        <w:rPr>
-          <w:rStyle w:val="textlayer--absolute"/>
-          <w:rFonts w:ascii="Times New Roman" w:hAnsi="Times New Roman" w:cs="Times New Roman"/>
-        </w:rPr>
-        <w:t>materialet skannades genomfördes en provskanning</w:t>
-      </w:r>
-      <w:r>
-        <w:rPr>
-          <w:rStyle w:val="textlayer--absolute"/>
-          <w:rFonts w:ascii="Times New Roman" w:hAnsi="Times New Roman" w:cs="Times New Roman"/>
-        </w:rPr>
-        <w:t xml:space="preserve"> på delar av materialet</w:t>
-      </w:r>
-      <w:r>
-        <w:rPr>
-          <w:rStyle w:val="textlayer--absolute"/>
-          <w:rFonts w:ascii="Times New Roman" w:hAnsi="Times New Roman" w:cs="Times New Roman"/>
-        </w:rPr>
-        <w:t xml:space="preserve">. Vid detta tillfälle upptäcktes att den valda skannern inte klarade av att generera </w:t>
-      </w:r>
-      <w:r>
-        <w:rPr>
-          <w:rStyle w:val="textlayer--absolute"/>
-          <w:rFonts w:ascii="Times New Roman" w:hAnsi="Times New Roman" w:cs="Times New Roman"/>
-        </w:rPr>
-        <w:t>en upplösning högre än 300 dpi</w:t>
-      </w:r>
-      <w:r>
-        <w:rPr>
-          <w:rStyle w:val="textlayer--absolute"/>
-          <w:rFonts w:ascii="Times New Roman" w:hAnsi="Times New Roman" w:cs="Times New Roman"/>
-        </w:rPr>
-        <w:t xml:space="preserve">, </w:t>
-      </w:r>
-      <w:r>
-        <w:rPr>
-          <w:rStyle w:val="textlayer--absolute"/>
-          <w:rFonts w:ascii="Times New Roman" w:hAnsi="Times New Roman" w:cs="Times New Roman"/>
-        </w:rPr>
-        <w:lastRenderedPageBreak/>
-        <w:t>trots att vi fått information om att den skulle klara av att skanna i upp till 600 dpi</w:t>
-      </w:r>
-      <w:r>
-        <w:rPr>
-          <w:rStyle w:val="textlayer--absolute"/>
-          <w:rFonts w:ascii="Times New Roman" w:hAnsi="Times New Roman" w:cs="Times New Roman"/>
-        </w:rPr>
-        <w:t xml:space="preserve">. </w:t>
-      </w:r>
-      <w:r>
-        <w:rPr>
-          <w:rStyle w:val="textlayer--absolute"/>
-          <w:rFonts w:ascii="Times New Roman" w:hAnsi="Times New Roman" w:cs="Times New Roman"/>
-        </w:rPr>
-        <w:t xml:space="preserve">Vidare framkom vid provskanningen att det inte fanns möjlighet för oss att kalibrera skannern eller få den kalibrerad. </w:t>
-      </w:r>
-      <w:r>
-        <w:rPr>
-          <w:rStyle w:val="textlayer--absolute"/>
-          <w:rFonts w:ascii="Times New Roman" w:hAnsi="Times New Roman" w:cs="Times New Roman"/>
-        </w:rPr>
-        <w:t xml:space="preserve">Vi valde att ändå </w:t>
-      </w:r>
-      <w:r>
-        <w:rPr>
-          <w:rStyle w:val="textlayer--absolute"/>
-          <w:rFonts w:ascii="Times New Roman" w:hAnsi="Times New Roman" w:cs="Times New Roman"/>
-        </w:rPr>
-        <w:t xml:space="preserve">använda </w:t>
-      </w:r>
-      <w:r>
-        <w:rPr>
-          <w:rStyle w:val="textlayer--absolute"/>
-          <w:rFonts w:ascii="Times New Roman" w:hAnsi="Times New Roman" w:cs="Times New Roman"/>
-        </w:rPr>
-        <w:t>denna skanner då det</w:t>
-      </w:r>
-      <w:r>
-        <w:rPr>
-          <w:rStyle w:val="textlayer--absolute"/>
-          <w:rFonts w:ascii="Times New Roman" w:hAnsi="Times New Roman" w:cs="Times New Roman"/>
-        </w:rPr>
-        <w:t xml:space="preserve"> </w:t>
-      </w:r>
-      <w:r>
-        <w:rPr>
-          <w:rStyle w:val="textlayer--absolute"/>
-          <w:rFonts w:ascii="Times New Roman" w:hAnsi="Times New Roman" w:cs="Times New Roman"/>
-        </w:rPr>
-        <w:t>var den bästa utrustning vi hade att tillgå</w:t>
-      </w:r>
-      <w:r>
-        <w:rPr>
-          <w:rStyle w:val="textlayer--absolute"/>
-          <w:rFonts w:ascii="Times New Roman" w:hAnsi="Times New Roman" w:cs="Times New Roman"/>
-        </w:rPr>
-        <w:t xml:space="preserve"> för bildfångst av materialet. </w:t>
-      </w:r>
-    </w:p>
-    <w:p>
-      <w:pPr>
-        <w:spacing w:line="360" w:lineRule="auto"/>
-        <w:rPr>
-          <w:rStyle w:val="textlayer--absolute"/>
-          <w:rFonts w:ascii="Times New Roman" w:hAnsi="Times New Roman" w:cs="Times New Roman"/>
-        </w:rPr>
-      </w:pPr>
-      <w:r>
-        <w:rPr>
-          <w:rStyle w:val="textlayer--absolute"/>
-          <w:rFonts w:ascii="Times New Roman" w:hAnsi="Times New Roman" w:cs="Times New Roman"/>
-        </w:rPr>
-        <w:t xml:space="preserve">Under provskanningen </w:t>
-      </w:r>
-      <w:r>
-        <w:rPr>
-          <w:rStyle w:val="textlayer--absolute"/>
-          <w:rFonts w:ascii="Times New Roman" w:hAnsi="Times New Roman" w:cs="Times New Roman"/>
-        </w:rPr>
-        <w:t xml:space="preserve">undersöktes också vilken färg på papper som gavs </w:t>
-      </w:r>
-      <w:r>
-        <w:rPr>
-          <w:rStyle w:val="textlayer--absolute"/>
-          <w:rFonts w:ascii="Times New Roman" w:hAnsi="Times New Roman" w:cs="Times New Roman"/>
-        </w:rPr>
-        <w:t>bäst resultat i syfte att minska genomblödningen i materiale</w:t>
-      </w:r>
-      <w:r>
-        <w:rPr>
-          <w:rStyle w:val="textlayer--absolute"/>
-          <w:rFonts w:ascii="Times New Roman" w:hAnsi="Times New Roman" w:cs="Times New Roman"/>
-        </w:rPr>
-        <w:t>t</w:t>
-      </w:r>
-      <w:r>
-        <w:rPr>
-          <w:rStyle w:val="textlayer--absolute"/>
-          <w:rFonts w:ascii="Times New Roman" w:hAnsi="Times New Roman" w:cs="Times New Roman"/>
-        </w:rPr>
-        <w:t xml:space="preserve">. </w:t>
-      </w:r>
-      <w:r>
-        <w:rPr>
-          <w:rStyle w:val="textlayer--absolute"/>
-          <w:rFonts w:ascii="Times New Roman" w:hAnsi="Times New Roman" w:cs="Times New Roman"/>
-        </w:rPr>
-        <w:t xml:space="preserve">Vi valde att använda ett </w:t>
-      </w:r>
-      <w:r>
-        <w:rPr>
-          <w:rStyle w:val="textlayer--absolute"/>
-          <w:rFonts w:ascii="Times New Roman" w:hAnsi="Times New Roman" w:cs="Times New Roman"/>
-        </w:rPr>
-        <w:t>ljus</w:t>
-      </w:r>
-      <w:r>
-        <w:rPr>
-          <w:rStyle w:val="textlayer--absolute"/>
-          <w:rFonts w:ascii="Times New Roman" w:hAnsi="Times New Roman" w:cs="Times New Roman"/>
-        </w:rPr>
-        <w:t>grått papper eftersom det gav en viss minskning i genomblödning men inte</w:t>
-      </w:r>
-      <w:r>
-        <w:rPr>
-          <w:rStyle w:val="textlayer--absolute"/>
-          <w:rFonts w:ascii="Times New Roman" w:hAnsi="Times New Roman" w:cs="Times New Roman"/>
-        </w:rPr>
-        <w:t xml:space="preserve">, </w:t>
-      </w:r>
-      <w:r>
-        <w:rPr>
-          <w:rStyle w:val="textlayer--absolute"/>
-          <w:rFonts w:ascii="Times New Roman" w:hAnsi="Times New Roman" w:cs="Times New Roman"/>
-        </w:rPr>
-        <w:t>utifrån en subjektiv bedömning</w:t>
-      </w:r>
-      <w:r>
-        <w:rPr>
-          <w:rStyle w:val="textlayer--absolute"/>
-          <w:rFonts w:ascii="Times New Roman" w:hAnsi="Times New Roman" w:cs="Times New Roman"/>
-        </w:rPr>
-        <w:t xml:space="preserve">, </w:t>
-      </w:r>
-      <w:r>
-        <w:rPr>
-          <w:rStyle w:val="textlayer--absolute"/>
-          <w:rFonts w:ascii="Times New Roman" w:hAnsi="Times New Roman" w:cs="Times New Roman"/>
-        </w:rPr>
-        <w:t xml:space="preserve">påverkade </w:t>
-      </w:r>
-      <w:r>
-        <w:rPr>
-          <w:rStyle w:val="textlayer--absolute"/>
-          <w:rFonts w:ascii="Times New Roman" w:hAnsi="Times New Roman" w:cs="Times New Roman"/>
-        </w:rPr>
-        <w:t>färgåtergivningen av materialet lika mycket som en svart bakgrund</w:t>
-      </w:r>
-      <w:r>
-        <w:rPr>
-          <w:rStyle w:val="textlayer--absolute"/>
-          <w:rFonts w:ascii="Times New Roman" w:hAnsi="Times New Roman" w:cs="Times New Roman"/>
-        </w:rPr>
-        <w:t xml:space="preserve">, detta var </w:t>
-      </w:r>
-      <w:r>
-        <w:rPr>
-          <w:rStyle w:val="textlayer--absolute"/>
-          <w:rFonts w:ascii="Times New Roman" w:hAnsi="Times New Roman" w:cs="Times New Roman"/>
-        </w:rPr>
-        <w:t>framför allt</w:t>
-      </w:r>
-      <w:r>
-        <w:rPr>
-          <w:rStyle w:val="textlayer--absolute"/>
-          <w:rFonts w:ascii="Times New Roman" w:hAnsi="Times New Roman" w:cs="Times New Roman"/>
-        </w:rPr>
-        <w:t xml:space="preserve"> tydligt </w:t>
-      </w:r>
-      <w:r>
-        <w:rPr>
-          <w:rStyle w:val="textlayer--absolute"/>
-          <w:rFonts w:ascii="Times New Roman" w:hAnsi="Times New Roman" w:cs="Times New Roman"/>
-        </w:rPr>
-        <w:t>i fråga</w:t>
-      </w:r>
-      <w:r>
-        <w:rPr>
-          <w:rStyle w:val="textlayer--absolute"/>
-          <w:rFonts w:ascii="Times New Roman" w:hAnsi="Times New Roman" w:cs="Times New Roman"/>
-        </w:rPr>
-        <w:t xml:space="preserve"> om fotografier där en svart bakgrund gav mycket starkare kontraster i färgåtergivningen än vad som </w:t>
-      </w:r>
-      <w:r>
-        <w:rPr>
-          <w:rStyle w:val="textlayer--absolute"/>
-          <w:rFonts w:ascii="Times New Roman" w:hAnsi="Times New Roman" w:cs="Times New Roman"/>
-        </w:rPr>
-        <w:t>fanns i originalmaterialet</w:t>
-      </w:r>
-      <w:r>
-        <w:rPr>
-          <w:rStyle w:val="textlayer--absolute"/>
-          <w:rFonts w:ascii="Times New Roman" w:hAnsi="Times New Roman" w:cs="Times New Roman"/>
-        </w:rPr>
-        <w:t xml:space="preserve">. </w:t>
-      </w:r>
-      <w:r>
-        <w:rPr>
-          <w:rStyle w:val="textlayer--absolute"/>
-          <w:rFonts w:ascii="Times New Roman" w:hAnsi="Times New Roman" w:cs="Times New Roman"/>
-        </w:rPr>
-        <w:t>En viktig anmärkning här är att det är det är det tryckta materialet vi eftersträvat att skapa en reproduktion av och att en aspekt av detta är att fånga såväl den gulnade färgen på materialet som den bleknande kvaliteten av de tryckta fotografierna i materialet även om detta innebär att kvaliteten på fotografiernas detaljer blir sämre.</w:t>
       </w:r>
     </w:p>
     <w:p>
@@ -3699,7 +3829,21 @@
           <w:rStyle w:val="textlayer--absolute"/>
           <w:rFonts w:ascii="Times New Roman" w:hAnsi="Times New Roman" w:cs="Times New Roman"/>
         </w:rPr>
-        <w:t xml:space="preserve"> de datorer som använts för att granska materialet kalibrerats </w:t>
+        <w:t xml:space="preserve"> de datorer som använts för att granska materialet </w:t>
+      </w:r>
+      <w:r>
+        <w:rPr>
+          <w:rStyle w:val="textlayer--absolute"/>
+          <w:rFonts w:ascii="Times New Roman" w:hAnsi="Times New Roman" w:cs="Times New Roman"/>
+        </w:rPr>
+        <w:t xml:space="preserve">har </w:t>
+      </w:r>
+      <w:r>
+        <w:rPr>
+          <w:rStyle w:val="textlayer--absolute"/>
+          <w:rFonts w:ascii="Times New Roman" w:hAnsi="Times New Roman" w:cs="Times New Roman"/>
+        </w:rPr>
+        <w:t xml:space="preserve">kalibrerats </w:t>
       </w:r>
       <w:r>
         <w:rPr>
@@ -3742,6 +3886,388 @@
           <w:rFonts w:ascii="Times New Roman" w:hAnsi="Times New Roman" w:cs="Times New Roman"/>
         </w:rPr>
         <w:t xml:space="preserve">Terrass, 2008). </w:t>
+      </w:r>
+    </w:p>
+    <w:p>
+      <w:pPr>
+        <w:spacing w:line="360" w:lineRule="auto"/>
+        <w:rPr>
+          <w:rStyle w:val="textlayer--absolute"/>
+          <w:rFonts w:ascii="Times New Roman" w:hAnsi="Times New Roman" w:cs="Times New Roman"/>
+        </w:rPr>
+      </w:pPr>
+      <w:r>
+        <w:rPr>
+          <w:rStyle w:val="textlayer--absolute"/>
+          <w:rFonts w:ascii="Times New Roman" w:hAnsi="Times New Roman" w:cs="Times New Roman"/>
+        </w:rPr>
+        <w:t>Under provskanningen provade vi att använda oss av tyngder för att hålla sidorna på plats och få dem att ligga slätt eftersom sidorna</w:t>
+      </w:r>
+      <w:r>
+        <w:rPr>
+          <w:rStyle w:val="textlayer--absolute"/>
+          <w:rFonts w:ascii="Times New Roman" w:hAnsi="Times New Roman" w:cs="Times New Roman"/>
+        </w:rPr>
+        <w:t xml:space="preserve">, </w:t>
+      </w:r>
+      <w:r>
+        <w:rPr>
+          <w:rStyle w:val="textlayer--absolute"/>
+          <w:rFonts w:ascii="Times New Roman" w:hAnsi="Times New Roman" w:cs="Times New Roman"/>
+        </w:rPr>
+        <w:t>framför</w:t>
+      </w:r>
+      <w:r>
+        <w:rPr>
+          <w:rStyle w:val="textlayer--absolute"/>
+          <w:rFonts w:ascii="Times New Roman" w:hAnsi="Times New Roman" w:cs="Times New Roman"/>
+        </w:rPr>
+        <w:t xml:space="preserve"> </w:t>
+      </w:r>
+      <w:r>
+        <w:rPr>
+          <w:rStyle w:val="textlayer--absolute"/>
+          <w:rFonts w:ascii="Times New Roman" w:hAnsi="Times New Roman" w:cs="Times New Roman"/>
+        </w:rPr>
+        <w:t>allt på vänster uppslag</w:t>
+      </w:r>
+      <w:r>
+        <w:rPr>
+          <w:rStyle w:val="textlayer--absolute"/>
+          <w:rFonts w:ascii="Times New Roman" w:hAnsi="Times New Roman" w:cs="Times New Roman"/>
+        </w:rPr>
+        <w:t>, kom att bölja uppåt på grund av höjden från det papper vi använde som bakgrund. På grund av papperets tunna kvalitet och</w:t>
+      </w:r>
+      <w:r>
+        <w:rPr>
+          <w:rStyle w:val="textlayer--absolute"/>
+          <w:rFonts w:ascii="Times New Roman" w:hAnsi="Times New Roman" w:cs="Times New Roman"/>
+        </w:rPr>
+        <w:t xml:space="preserve"> den</w:t>
+      </w:r>
+      <w:r>
+        <w:rPr>
+          <w:rStyle w:val="textlayer--absolute"/>
+          <w:rFonts w:ascii="Times New Roman" w:hAnsi="Times New Roman" w:cs="Times New Roman"/>
+        </w:rPr>
+        <w:t xml:space="preserve"> risk för slitage på materialet </w:t>
+      </w:r>
+      <w:r>
+        <w:rPr>
+          <w:rStyle w:val="textlayer--absolute"/>
+          <w:rFonts w:ascii="Times New Roman" w:hAnsi="Times New Roman" w:cs="Times New Roman"/>
+        </w:rPr>
+        <w:t xml:space="preserve">som vi upplevde vid användandet av tyngder </w:t>
+      </w:r>
+      <w:r>
+        <w:rPr>
+          <w:rStyle w:val="textlayer--absolute"/>
+          <w:rFonts w:ascii="Times New Roman" w:hAnsi="Times New Roman" w:cs="Times New Roman"/>
+        </w:rPr>
+        <w:t>valde vi dock att skanna materialet utan tyngder även om detta innebar att motivet blev mer snett utan tyngder</w:t>
+      </w:r>
+      <w:r>
+        <w:rPr>
+          <w:rStyle w:val="textlayer--absolute"/>
+          <w:rFonts w:ascii="Times New Roman" w:hAnsi="Times New Roman" w:cs="Times New Roman"/>
+        </w:rPr>
+        <w:t xml:space="preserve"> än med. </w:t>
+      </w:r>
+    </w:p>
+    <w:p>
+      <w:pPr>
+        <w:spacing w:line="360" w:lineRule="auto"/>
+        <w:rPr>
+          <w:rStyle w:val="textlayer--absolute"/>
+          <w:rFonts w:ascii="Times New Roman" w:hAnsi="Times New Roman" w:cs="Times New Roman"/>
+        </w:rPr>
+      </w:pPr>
+      <w:r>
+        <w:rPr>
+          <w:rFonts w:ascii="Times New Roman" w:hAnsi="Times New Roman" w:cs="Times New Roman"/>
+          <w:noProof/>
+        </w:rPr>
+        <w:drawing>
+          <wp:inline distT="0" distB="0" distL="0" distR="0" wp14:anchorId="07D32E21" wp14:editId="0E168D03">
+            <wp:extent cx="1225550" cy="1760646"/>
+            <wp:effectExtent l="0" t="0" r="0" b="0"/>
+            <wp:docPr id="3" name="Bildobjekt 3" descr="En bild som visar text&#10;&#10;Automatiskt genererad beskrivning"/>
+            <wp:cNvGraphicFramePr>
+              <a:graphicFrameLocks xmlns:a="http://schemas.openxmlformats.org/drawingml/2006/main" noChangeAspect="1"/>
+            </wp:cNvGraphicFramePr>
+            <a:graphic xmlns:a="http://schemas.openxmlformats.org/drawingml/2006/main">
+              <a:graphicData uri="http://schemas.openxmlformats.org/drawingml/2006/picture">
+                <pic:pic xmlns:pic="http://schemas.openxmlformats.org/drawingml/2006/picture">
+                  <pic:nvPicPr>
+                    <pic:cNvPr id="3" name="Bildobjekt 3" descr="En bild som visar text&#10;&#10;Automatiskt genererad beskrivning"/>
+                    <pic:cNvPicPr/>
+                  </pic:nvPicPr>
+                  <pic:blipFill>
+                    <a:blip r:embed="rId12" cstate="print">
+                      <a:extLst>
+                        <a:ext uri="{28A0092B-C50C-407E-A947-70E740481C1C}">
+                          <a14:useLocalDpi xmlns:a14="http://schemas.microsoft.com/office/drawing/2010/main" val="0"/>
+                        </a:ext>
+                      </a:extLst>
+                    </a:blip>
+                    <a:stretch>
+                      <a:fillRect/>
+                    </a:stretch>
+                  </pic:blipFill>
+                  <pic:spPr>
+                    <a:xfrm>
+                      <a:off x="0" y="0"/>
+                      <a:ext cx="1238717" cy="1779563"/>
+                    </a:xfrm>
+                    <a:prstGeom prst="rect">
+                      <a:avLst/>
+                    </a:prstGeom>
+                  </pic:spPr>
+                </pic:pic>
+              </a:graphicData>
+            </a:graphic>
+          </wp:inline>
+        </w:drawing>
+      </w:r>
+      <w:r>
+        <w:rPr>
+          <w:rStyle w:val="textlayer--absolute"/>
+          <w:rFonts w:ascii="Times New Roman" w:hAnsi="Times New Roman" w:cs="Times New Roman"/>
+        </w:rPr>
+        <w:t xml:space="preserve">     </w:t>
+      </w:r>
+      <w:r>
+        <w:rPr>
+          <w:rFonts w:ascii="Times New Roman" w:hAnsi="Times New Roman" w:cs="Times New Roman"/>
+          <w:noProof/>
+        </w:rPr>
+        <w:drawing>
+          <wp:inline distT="0" distB="0" distL="0" distR="0" wp14:anchorId="4420063C" wp14:editId="67128D8D">
+            <wp:extent cx="1276350" cy="1745555"/>
+            <wp:effectExtent l="0" t="0" r="0" b="7620"/>
+            <wp:docPr id="7" name="Bildobjekt 7" descr="En bild som visar text&#10;&#10;Automatiskt genererad beskrivning"/>
+            <wp:cNvGraphicFramePr>
+              <a:graphicFrameLocks xmlns:a="http://schemas.openxmlformats.org/drawingml/2006/main" noChangeAspect="1"/>
+            </wp:cNvGraphicFramePr>
+            <a:graphic xmlns:a="http://schemas.openxmlformats.org/drawingml/2006/main">
+              <a:graphicData uri="http://schemas.openxmlformats.org/drawingml/2006/picture">
+                <pic:pic xmlns:pic="http://schemas.openxmlformats.org/drawingml/2006/picture">
+                  <pic:nvPicPr>
+                    <pic:cNvPr id="7" name="Bildobjekt 7" descr="En bild som visar text&#10;&#10;Automatiskt genererad beskrivning"/>
+                    <pic:cNvPicPr/>
+                  </pic:nvPicPr>
+                  <pic:blipFill>
+                    <a:blip r:embed="rId13" cstate="print">
+                      <a:extLst>
+                        <a:ext uri="{28A0092B-C50C-407E-A947-70E740481C1C}">
+                          <a14:useLocalDpi xmlns:a14="http://schemas.microsoft.com/office/drawing/2010/main" val="0"/>
+                        </a:ext>
+                      </a:extLst>
+                    </a:blip>
+                    <a:stretch>
+                      <a:fillRect/>
+                    </a:stretch>
+                  </pic:blipFill>
+                  <pic:spPr>
+                    <a:xfrm>
+                      <a:off x="0" y="0"/>
+                      <a:ext cx="1280825" cy="1751675"/>
+                    </a:xfrm>
+                    <a:prstGeom prst="rect">
+                      <a:avLst/>
+                    </a:prstGeom>
+                  </pic:spPr>
+                </pic:pic>
+              </a:graphicData>
+            </a:graphic>
+          </wp:inline>
+        </w:drawing>
+      </w:r>
+    </w:p>
+    <w:p>
+      <w:pPr>
+        <w:spacing w:line="360" w:lineRule="auto"/>
+        <w:rPr>
+          <w:rStyle w:val="textlayer--absolute"/>
+          <w:rFonts w:ascii="Times New Roman" w:hAnsi="Times New Roman" w:cs="Times New Roman"/>
+        </w:rPr>
+      </w:pPr>
+      <w:r>
+        <w:rPr>
+          <w:rStyle w:val="textlayer--absolute"/>
+          <w:rFonts w:ascii="Times New Roman" w:hAnsi="Times New Roman" w:cs="Times New Roman"/>
+        </w:rPr>
+        <w:t xml:space="preserve">Efter skanningen beskars alla filer i GIMP. Här lämnades en tunn kant av bakgrunden runt varje bild för att </w:t>
+      </w:r>
+      <w:r>
+        <w:rPr>
+          <w:rStyle w:val="textlayer--absolute"/>
+          <w:rFonts w:ascii="Times New Roman" w:hAnsi="Times New Roman" w:cs="Times New Roman"/>
+        </w:rPr>
+        <w:t>visa att</w:t>
+      </w:r>
+      <w:r>
+        <w:rPr>
+          <w:rStyle w:val="textlayer--absolute"/>
+          <w:rFonts w:ascii="Times New Roman" w:hAnsi="Times New Roman" w:cs="Times New Roman"/>
+        </w:rPr>
+        <w:t xml:space="preserve"> hela originalmaterialet har skannats (</w:t>
+      </w:r>
+      <w:r>
+        <w:rPr>
+          <w:rStyle w:val="textlayer--absolute"/>
+          <w:rFonts w:ascii="Times New Roman" w:hAnsi="Times New Roman" w:cs="Times New Roman"/>
+        </w:rPr>
+        <w:t xml:space="preserve">Deutsche </w:t>
+      </w:r>
+      <w:proofErr w:type="spellStart"/>
+      <w:r>
+        <w:rPr>
+          <w:rStyle w:val="textlayer--absolute"/>
+          <w:rFonts w:ascii="Times New Roman" w:hAnsi="Times New Roman" w:cs="Times New Roman"/>
+        </w:rPr>
+        <w:t>Forschungsgemeinschaft</w:t>
+      </w:r>
+      <w:proofErr w:type="spellEnd"/>
+      <w:r>
+        <w:rPr>
+          <w:rStyle w:val="textlayer--absolute"/>
+          <w:rFonts w:ascii="Times New Roman" w:hAnsi="Times New Roman" w:cs="Times New Roman"/>
+        </w:rPr>
+        <w:t>, 2013</w:t>
+      </w:r>
+      <w:r>
+        <w:rPr>
+          <w:rStyle w:val="textlayer--absolute"/>
+          <w:rFonts w:ascii="Times New Roman" w:hAnsi="Times New Roman" w:cs="Times New Roman"/>
+        </w:rPr>
+        <w:t>)</w:t>
+      </w:r>
+      <w:r>
+        <w:rPr>
+          <w:rStyle w:val="textlayer--absolute"/>
+          <w:rFonts w:ascii="Times New Roman" w:hAnsi="Times New Roman" w:cs="Times New Roman"/>
+        </w:rPr>
+        <w:t xml:space="preserve">. Efter redigering av </w:t>
+      </w:r>
+      <w:proofErr w:type="gramStart"/>
+      <w:r>
+        <w:rPr>
+          <w:rStyle w:val="textlayer--absolute"/>
+          <w:rFonts w:ascii="Times New Roman" w:hAnsi="Times New Roman" w:cs="Times New Roman"/>
+        </w:rPr>
+        <w:t>inbäddad metadata</w:t>
+      </w:r>
+      <w:proofErr w:type="gramEnd"/>
+      <w:r>
+        <w:rPr>
+          <w:rStyle w:val="textlayer--absolute"/>
+          <w:rFonts w:ascii="Times New Roman" w:hAnsi="Times New Roman" w:cs="Times New Roman"/>
+        </w:rPr>
+        <w:t xml:space="preserve"> och filnamngivning,</w:t>
+      </w:r>
+      <w:r>
+        <w:rPr>
+          <w:rStyle w:val="textlayer--absolute"/>
+          <w:rFonts w:ascii="Times New Roman" w:hAnsi="Times New Roman" w:cs="Times New Roman"/>
+        </w:rPr>
+        <w:t xml:space="preserve"> </w:t>
+      </w:r>
+      <w:r>
+        <w:rPr>
+          <w:rStyle w:val="textlayer--absolute"/>
+          <w:rFonts w:ascii="Times New Roman" w:hAnsi="Times New Roman" w:cs="Times New Roman"/>
+        </w:rPr>
+        <w:t xml:space="preserve">behandlas </w:t>
+      </w:r>
+      <w:r>
+        <w:rPr>
+          <w:rStyle w:val="textlayer--absolute"/>
+          <w:rFonts w:ascii="Times New Roman" w:hAnsi="Times New Roman" w:cs="Times New Roman"/>
+        </w:rPr>
+        <w:t xml:space="preserve">under </w:t>
+      </w:r>
+      <w:r>
+        <w:rPr>
+          <w:rStyle w:val="textlayer--absolute"/>
+          <w:rFonts w:ascii="Times New Roman" w:hAnsi="Times New Roman" w:cs="Times New Roman"/>
+        </w:rPr>
+        <w:t>avsnitt</w:t>
+      </w:r>
+      <w:r>
+        <w:rPr>
+          <w:rStyle w:val="textlayer--absolute"/>
+          <w:rFonts w:ascii="Times New Roman" w:hAnsi="Times New Roman" w:cs="Times New Roman"/>
+        </w:rPr>
+        <w:t>et metadata</w:t>
+      </w:r>
+      <w:r>
+        <w:rPr>
+          <w:rStyle w:val="textlayer--absolute"/>
+          <w:rFonts w:ascii="Times New Roman" w:hAnsi="Times New Roman" w:cs="Times New Roman"/>
+        </w:rPr>
+        <w:t>,</w:t>
+      </w:r>
+      <w:r>
+        <w:rPr>
+          <w:rStyle w:val="textlayer--absolute"/>
+          <w:rFonts w:ascii="Times New Roman" w:hAnsi="Times New Roman" w:cs="Times New Roman"/>
+        </w:rPr>
+        <w:t xml:space="preserve"> </w:t>
+      </w:r>
+      <w:r>
+        <w:rPr>
+          <w:rStyle w:val="textlayer--absolute"/>
+          <w:rFonts w:ascii="Times New Roman" w:hAnsi="Times New Roman" w:cs="Times New Roman"/>
+        </w:rPr>
+        <w:t>skapades</w:t>
+      </w:r>
+      <w:r>
+        <w:rPr>
+          <w:rStyle w:val="textlayer--absolute"/>
+          <w:rFonts w:ascii="Times New Roman" w:hAnsi="Times New Roman" w:cs="Times New Roman"/>
+        </w:rPr>
+        <w:t xml:space="preserve"> </w:t>
+      </w:r>
+      <w:r>
+        <w:rPr>
+          <w:rStyle w:val="textlayer--absolute"/>
+          <w:rFonts w:ascii="Times New Roman" w:hAnsi="Times New Roman" w:cs="Times New Roman"/>
+        </w:rPr>
+        <w:t xml:space="preserve"> </w:t>
+      </w:r>
+    </w:p>
+    <w:p>
+      <w:pPr>
+        <w:spacing w:line="360" w:lineRule="auto"/>
+        <w:rPr>
+          <w:rStyle w:val="textlayer--absolute"/>
+          <w:rFonts w:ascii="Times New Roman" w:hAnsi="Times New Roman" w:cs="Times New Roman"/>
+        </w:rPr>
+      </w:pPr>
+      <w:r>
+        <w:rPr>
+          <w:rStyle w:val="textlayer--absolute"/>
+          <w:rFonts w:ascii="Times New Roman" w:hAnsi="Times New Roman" w:cs="Times New Roman"/>
+        </w:rPr>
+        <w:lastRenderedPageBreak/>
+        <w:t xml:space="preserve"> så att endast en tunn grå kant omgav alla bilder </w:t>
+      </w:r>
+    </w:p>
+    <w:p>
+      <w:pPr>
+        <w:spacing w:line="360" w:lineRule="auto"/>
+        <w:rPr>
+          <w:rStyle w:val="textlayer--absolute"/>
+          <w:rFonts w:ascii="Times New Roman" w:hAnsi="Times New Roman" w:cs="Times New Roman"/>
+        </w:rPr>
+      </w:pPr>
+      <w:r>
+        <w:rPr>
+          <w:rStyle w:val="textlayer--absolute"/>
+          <w:rFonts w:ascii="Times New Roman" w:hAnsi="Times New Roman" w:cs="Times New Roman"/>
+        </w:rPr>
+        <w:t xml:space="preserve">Kritisk analys </w:t>
       </w:r>
     </w:p>
     <w:p>
@@ -3766,7 +4292,7 @@
           <w:rStyle w:val="textlayer--absolute"/>
           <w:rFonts w:ascii="Times New Roman" w:hAnsi="Times New Roman" w:cs="Times New Roman"/>
         </w:rPr>
-        <w:t xml:space="preserve">Kritisk analys </w:t>
+        <w:t xml:space="preserve">Slutsats </w:t>
       </w:r>
     </w:p>
     <w:p>
@@ -3777,6 +4303,176 @@
           <w:rFonts w:ascii="Times New Roman" w:hAnsi="Times New Roman" w:cs="Times New Roman"/>
         </w:rPr>
       </w:pPr>
+      <w:r>
+        <w:rPr>
+          <w:rStyle w:val="textlayer--absolute"/>
+          <w:rFonts w:ascii="Times New Roman" w:hAnsi="Times New Roman" w:cs="Times New Roman"/>
+        </w:rPr>
+        <w:t xml:space="preserve">Sammantaget bör projektet förstås som en förstudie </w:t>
+      </w:r>
+      <w:r>
+        <w:rPr>
+          <w:rStyle w:val="textlayer--absolute"/>
+          <w:rFonts w:ascii="Times New Roman" w:hAnsi="Times New Roman" w:cs="Times New Roman"/>
+        </w:rPr>
+        <w:t>för en digitalisering av tidskriften Hälsingerunor i större skala</w:t>
+      </w:r>
+      <w:r>
+        <w:rPr>
+          <w:rStyle w:val="textlayer--absolute"/>
+          <w:rFonts w:ascii="Times New Roman" w:hAnsi="Times New Roman" w:cs="Times New Roman"/>
+        </w:rPr>
+        <w:t xml:space="preserve">. Detta baseras främst på att </w:t>
+      </w:r>
+      <w:r>
+        <w:rPr>
+          <w:rStyle w:val="textlayer--absolute"/>
+          <w:rFonts w:ascii="Times New Roman" w:hAnsi="Times New Roman" w:cs="Times New Roman"/>
+        </w:rPr>
+        <w:t xml:space="preserve">den tekniska utrustning som användes för bildfångst </w:t>
+      </w:r>
+      <w:r>
+        <w:rPr>
+          <w:rStyle w:val="textlayer--absolute"/>
+          <w:rFonts w:ascii="Times New Roman" w:hAnsi="Times New Roman" w:cs="Times New Roman"/>
+        </w:rPr>
+        <w:t xml:space="preserve">i detta projekt inte </w:t>
+      </w:r>
+      <w:r>
+        <w:rPr>
+          <w:rStyle w:val="textlayer--absolute"/>
+          <w:rFonts w:ascii="Times New Roman" w:hAnsi="Times New Roman" w:cs="Times New Roman"/>
+        </w:rPr>
+        <w:t>gav adekvata resultat</w:t>
+      </w:r>
+      <w:r>
+        <w:rPr>
+          <w:rStyle w:val="textlayer--absolute"/>
+          <w:rFonts w:ascii="Times New Roman" w:hAnsi="Times New Roman" w:cs="Times New Roman"/>
+        </w:rPr>
+        <w:t xml:space="preserve"> eftersom vi saknade möjlighet att kalibrera den innan skanning. Detta ledde till att själva skanningen </w:t>
+      </w:r>
+      <w:r>
+        <w:rPr>
+          <w:rStyle w:val="textlayer--absolute"/>
+          <w:rFonts w:ascii="Times New Roman" w:hAnsi="Times New Roman" w:cs="Times New Roman"/>
+        </w:rPr>
+        <w:t xml:space="preserve">tog längre tid än vad som hade behövts då </w:t>
+      </w:r>
+      <w:r>
+        <w:rPr>
+          <w:rStyle w:val="textlayer--absolute"/>
+          <w:rFonts w:ascii="Times New Roman" w:hAnsi="Times New Roman" w:cs="Times New Roman"/>
+        </w:rPr>
+        <w:t xml:space="preserve">flera skanningar av samma sida behövde genomföras </w:t>
+      </w:r>
+      <w:r>
+        <w:rPr>
+          <w:rStyle w:val="textlayer--absolute"/>
+          <w:rFonts w:ascii="Times New Roman" w:hAnsi="Times New Roman" w:cs="Times New Roman"/>
+        </w:rPr>
+        <w:t xml:space="preserve">för att få ett tillfredställande resultat och </w:t>
+      </w:r>
+      <w:r>
+        <w:rPr>
+          <w:rStyle w:val="textlayer--absolute"/>
+          <w:rFonts w:ascii="Times New Roman" w:hAnsi="Times New Roman" w:cs="Times New Roman"/>
+        </w:rPr>
+        <w:t xml:space="preserve">färgåtergivningen på </w:t>
+      </w:r>
+      <w:r>
+        <w:rPr>
+          <w:rStyle w:val="textlayer--absolute"/>
+          <w:rFonts w:ascii="Times New Roman" w:hAnsi="Times New Roman" w:cs="Times New Roman"/>
+        </w:rPr>
+        <w:t>framför allt</w:t>
+      </w:r>
+      <w:r>
+        <w:rPr>
+          <w:rStyle w:val="textlayer--absolute"/>
+          <w:rFonts w:ascii="Times New Roman" w:hAnsi="Times New Roman" w:cs="Times New Roman"/>
+        </w:rPr>
+        <w:t xml:space="preserve"> annonserna varierar kraftigt. </w:t>
+      </w:r>
+      <w:r>
+        <w:rPr>
+          <w:rStyle w:val="textlayer--absolute"/>
+          <w:rFonts w:ascii="Times New Roman" w:hAnsi="Times New Roman" w:cs="Times New Roman"/>
+        </w:rPr>
+        <w:t xml:space="preserve">Då </w:t>
+      </w:r>
+      <w:r>
+        <w:rPr>
+          <w:rStyle w:val="textlayer--absolute"/>
+          <w:rFonts w:ascii="Times New Roman" w:hAnsi="Times New Roman" w:cs="Times New Roman"/>
+        </w:rPr>
+        <w:t xml:space="preserve">även arbetsstationen där skannern är placerad </w:t>
+      </w:r>
+      <w:r>
+        <w:rPr>
+          <w:rStyle w:val="textlayer--absolute"/>
+          <w:rFonts w:ascii="Times New Roman" w:hAnsi="Times New Roman" w:cs="Times New Roman"/>
+        </w:rPr>
+        <w:t>inte är</w:t>
+      </w:r>
+      <w:r>
+        <w:rPr>
+          <w:rStyle w:val="textlayer--absolute"/>
+          <w:rFonts w:ascii="Times New Roman" w:hAnsi="Times New Roman" w:cs="Times New Roman"/>
+        </w:rPr>
+        <w:t xml:space="preserve"> optimal för bildfångst </w:t>
+      </w:r>
+      <w:r>
+        <w:rPr>
+          <w:rStyle w:val="textlayer--absolute"/>
+          <w:rFonts w:ascii="Times New Roman" w:hAnsi="Times New Roman" w:cs="Times New Roman"/>
+        </w:rPr>
+        <w:t xml:space="preserve">(dagsljusinsläpp, sviktande trägolv, passerande biblioteksbesökare, </w:t>
+      </w:r>
+      <w:proofErr w:type="gramStart"/>
+      <w:r>
+        <w:rPr>
+          <w:rStyle w:val="textlayer--absolute"/>
+          <w:rFonts w:ascii="Times New Roman" w:hAnsi="Times New Roman" w:cs="Times New Roman"/>
+        </w:rPr>
+        <w:t xml:space="preserve">färgstark </w:t>
+      </w:r>
+      <w:r>
+        <w:rPr>
+          <w:rStyle w:val="textlayer--absolute"/>
+          <w:rFonts w:ascii="Times New Roman" w:hAnsi="Times New Roman" w:cs="Times New Roman"/>
+        </w:rPr>
+        <w:t xml:space="preserve"> </w:t>
+      </w:r>
+      <w:r>
+        <w:rPr>
+          <w:rStyle w:val="textlayer--absolute"/>
+          <w:rFonts w:ascii="Times New Roman" w:hAnsi="Times New Roman" w:cs="Times New Roman"/>
+        </w:rPr>
+        <w:t>rekommenderas</w:t>
+      </w:r>
+      <w:proofErr w:type="gramEnd"/>
+      <w:r>
+        <w:rPr>
+          <w:rStyle w:val="textlayer--absolute"/>
+          <w:rFonts w:ascii="Times New Roman" w:hAnsi="Times New Roman" w:cs="Times New Roman"/>
+        </w:rPr>
+        <w:t xml:space="preserve"> </w:t>
+      </w:r>
+      <w:r>
+        <w:rPr>
+          <w:rStyle w:val="textlayer--absolute"/>
+          <w:rFonts w:ascii="Times New Roman" w:hAnsi="Times New Roman" w:cs="Times New Roman"/>
+        </w:rPr>
+        <w:t>val av annan teknisk utrustning och arbetsstation vid ett fortsatt arbete med att digitalisera tidskriften</w:t>
+      </w:r>
+      <w:r>
+        <w:rPr>
+          <w:rStyle w:val="textlayer--absolute"/>
+          <w:rFonts w:ascii="Times New Roman" w:hAnsi="Times New Roman" w:cs="Times New Roman"/>
+        </w:rPr>
+        <w:t xml:space="preserve">. </w:t>
+      </w:r>
     </w:p>
     <w:p>
       <w:pPr>
@@ -3786,306 +4482,1068 @@
           <w:rFonts w:ascii="Times New Roman" w:hAnsi="Times New Roman" w:cs="Times New Roman"/>
         </w:rPr>
       </w:pPr>
-      <w:r>
-        <w:rPr>
-          <w:rStyle w:val="textlayer--absolute"/>
-          <w:rFonts w:ascii="Times New Roman" w:hAnsi="Times New Roman" w:cs="Times New Roman"/>
-        </w:rPr>
-        <w:t xml:space="preserve">Slutsats </w:t>
-      </w:r>
     </w:p>
     <w:p>
       <w:pPr>
-        <w:spacing w:line="360" w:lineRule="auto"/>
-        <w:rPr>
-          <w:rStyle w:val="textlayer--absolute"/>
-          <w:rFonts w:ascii="Times New Roman" w:hAnsi="Times New Roman" w:cs="Times New Roman"/>
+        <w:rPr>
+          <w:rStyle w:val="textlayer--absolute"/>
+          <w:rFonts w:ascii="Times New Roman" w:hAnsi="Times New Roman" w:cs="Times New Roman"/>
+          <w:lang w:val="en-US"/>
         </w:rPr>
       </w:pPr>
       <w:r>
         <w:rPr>
-          <w:rStyle w:val="textlayer--absolute"/>
-          <w:rFonts w:ascii="Times New Roman" w:hAnsi="Times New Roman" w:cs="Times New Roman"/>
-        </w:rPr>
-        <w:t xml:space="preserve">Sammantaget bör projektet förstås som en förstudie </w:t>
-      </w:r>
-      <w:r>
-        <w:rPr>
-          <w:rStyle w:val="textlayer--absolute"/>
-          <w:rFonts w:ascii="Times New Roman" w:hAnsi="Times New Roman" w:cs="Times New Roman"/>
-        </w:rPr>
-        <w:t>för en digitalisering av tidskriften Hälsingerunor i större skala</w:t>
-      </w:r>
-      <w:r>
-        <w:rPr>
-          <w:rStyle w:val="textlayer--absolute"/>
-          <w:rFonts w:ascii="Times New Roman" w:hAnsi="Times New Roman" w:cs="Times New Roman"/>
-        </w:rPr>
-        <w:t xml:space="preserve">. Detta baseras främst på att </w:t>
-      </w:r>
-      <w:r>
-        <w:rPr>
-          <w:rStyle w:val="textlayer--absolute"/>
-          <w:rFonts w:ascii="Times New Roman" w:hAnsi="Times New Roman" w:cs="Times New Roman"/>
-        </w:rPr>
-        <w:t xml:space="preserve">den tekniska utrustning som användes för bildfångst </w:t>
-      </w:r>
-      <w:r>
-        <w:rPr>
-          <w:rStyle w:val="textlayer--absolute"/>
-          <w:rFonts w:ascii="Times New Roman" w:hAnsi="Times New Roman" w:cs="Times New Roman"/>
-        </w:rPr>
-        <w:t xml:space="preserve">i detta projekt inte </w:t>
-      </w:r>
-      <w:r>
-        <w:rPr>
-          <w:rStyle w:val="textlayer--absolute"/>
-          <w:rFonts w:ascii="Times New Roman" w:hAnsi="Times New Roman" w:cs="Times New Roman"/>
-        </w:rPr>
-        <w:t>gav adekvata resultat</w:t>
-      </w:r>
-      <w:r>
-        <w:rPr>
-          <w:rStyle w:val="textlayer--absolute"/>
-          <w:rFonts w:ascii="Times New Roman" w:hAnsi="Times New Roman" w:cs="Times New Roman"/>
-        </w:rPr>
-        <w:t xml:space="preserve"> eftersom vi saknade möjlighet att kalibrera den innan skanning. Detta ledde till att själva skanningen </w:t>
-      </w:r>
-      <w:r>
-        <w:rPr>
-          <w:rStyle w:val="textlayer--absolute"/>
-          <w:rFonts w:ascii="Times New Roman" w:hAnsi="Times New Roman" w:cs="Times New Roman"/>
-        </w:rPr>
-        <w:t xml:space="preserve">tog längre tid än vad som hade behövts då </w:t>
-      </w:r>
-      <w:r>
-        <w:rPr>
-          <w:rStyle w:val="textlayer--absolute"/>
-          <w:rFonts w:ascii="Times New Roman" w:hAnsi="Times New Roman" w:cs="Times New Roman"/>
-        </w:rPr>
-        <w:t xml:space="preserve">flera skanningar av </w:t>
-      </w:r>
-      <w:r>
-        <w:rPr>
-          <w:rStyle w:val="textlayer--absolute"/>
-          <w:rFonts w:ascii="Times New Roman" w:hAnsi="Times New Roman" w:cs="Times New Roman"/>
-        </w:rPr>
-        <w:lastRenderedPageBreak/>
-        <w:t xml:space="preserve">samma sida behövde genomföras </w:t>
-      </w:r>
-      <w:r>
-        <w:rPr>
-          <w:rStyle w:val="textlayer--absolute"/>
-          <w:rFonts w:ascii="Times New Roman" w:hAnsi="Times New Roman" w:cs="Times New Roman"/>
-        </w:rPr>
-        <w:t xml:space="preserve">för att få ett tillfredställande resultat och </w:t>
-      </w:r>
-      <w:r>
-        <w:rPr>
-          <w:rStyle w:val="textlayer--absolute"/>
-          <w:rFonts w:ascii="Times New Roman" w:hAnsi="Times New Roman" w:cs="Times New Roman"/>
-        </w:rPr>
-        <w:t xml:space="preserve">färgåtergivningen på </w:t>
-      </w:r>
-      <w:r>
-        <w:rPr>
-          <w:rStyle w:val="textlayer--absolute"/>
-          <w:rFonts w:ascii="Times New Roman" w:hAnsi="Times New Roman" w:cs="Times New Roman"/>
-        </w:rPr>
-        <w:t>framför allt</w:t>
-      </w:r>
-      <w:r>
-        <w:rPr>
-          <w:rStyle w:val="textlayer--absolute"/>
-          <w:rFonts w:ascii="Times New Roman" w:hAnsi="Times New Roman" w:cs="Times New Roman"/>
-        </w:rPr>
-        <w:t xml:space="preserve"> annonserna varierar kraftigt. </w:t>
-      </w:r>
-      <w:r>
-        <w:rPr>
-          <w:rStyle w:val="textlayer--absolute"/>
-          <w:rFonts w:ascii="Times New Roman" w:hAnsi="Times New Roman" w:cs="Times New Roman"/>
-        </w:rPr>
-        <w:t xml:space="preserve">Då </w:t>
-      </w:r>
-      <w:r>
-        <w:rPr>
-          <w:rStyle w:val="textlayer--absolute"/>
-          <w:rFonts w:ascii="Times New Roman" w:hAnsi="Times New Roman" w:cs="Times New Roman"/>
-        </w:rPr>
-        <w:t xml:space="preserve">även arbetsstationen där skannern är placerad </w:t>
-      </w:r>
-      <w:r>
-        <w:rPr>
-          <w:rStyle w:val="textlayer--absolute"/>
-          <w:rFonts w:ascii="Times New Roman" w:hAnsi="Times New Roman" w:cs="Times New Roman"/>
-        </w:rPr>
-        <w:t>inte är</w:t>
-      </w:r>
-      <w:r>
-        <w:rPr>
-          <w:rStyle w:val="textlayer--absolute"/>
-          <w:rFonts w:ascii="Times New Roman" w:hAnsi="Times New Roman" w:cs="Times New Roman"/>
-        </w:rPr>
-        <w:t xml:space="preserve"> optimal för bildfångst </w:t>
-      </w:r>
-      <w:r>
-        <w:rPr>
-          <w:rStyle w:val="textlayer--absolute"/>
-          <w:rFonts w:ascii="Times New Roman" w:hAnsi="Times New Roman" w:cs="Times New Roman"/>
-        </w:rPr>
-        <w:t xml:space="preserve">(dagsljusinsläpp, sviktande trägolv, passerande biblioteksbesökare, </w:t>
+          <w:rFonts w:ascii="Times New Roman" w:hAnsi="Times New Roman" w:cs="Times New Roman"/>
+        </w:rPr>
+        <w:br/>
+      </w:r>
+      <w:r>
+        <w:rPr>
+          <w:rStyle w:val="textlayer--absolute"/>
+          <w:rFonts w:ascii="Times New Roman" w:hAnsi="Times New Roman" w:cs="Times New Roman"/>
+          <w:lang w:val="en-US"/>
+        </w:rPr>
+        <w:t>• OCR and other technologies</w:t>
+      </w:r>
+      <w:r>
+        <w:rPr>
+          <w:rFonts w:ascii="Times New Roman" w:hAnsi="Times New Roman" w:cs="Times New Roman"/>
+          <w:lang w:val="en-US"/>
+        </w:rPr>
+        <w:br/>
+      </w:r>
+      <w:r>
+        <w:rPr>
+          <w:rStyle w:val="textlayer--absolute"/>
+          <w:rFonts w:ascii="Times New Roman" w:hAnsi="Times New Roman" w:cs="Times New Roman"/>
+          <w:lang w:val="en-US"/>
+        </w:rPr>
+        <w:t xml:space="preserve">• Text encoding and other </w:t>
+      </w:r>
+      <w:r>
+        <w:rPr>
+          <w:rFonts w:ascii="Times New Roman" w:hAnsi="Times New Roman" w:cs="Times New Roman"/>
+          <w:lang w:val="en-US"/>
+        </w:rPr>
+        <w:br/>
+      </w:r>
+      <w:r>
+        <w:rPr>
+          <w:rStyle w:val="textlayer--absolute"/>
+          <w:rFonts w:ascii="Times New Roman" w:hAnsi="Times New Roman" w:cs="Times New Roman"/>
+          <w:lang w:val="en-US"/>
+        </w:rPr>
+        <w:t xml:space="preserve">optimization, </w:t>
       </w:r>
       <w:proofErr w:type="gramStart"/>
       <w:r>
         <w:rPr>
           <w:rStyle w:val="textlayer--absolute"/>
           <w:rFonts w:ascii="Times New Roman" w:hAnsi="Times New Roman" w:cs="Times New Roman"/>
-        </w:rPr>
-        <w:t xml:space="preserve">färgstark </w:t>
-      </w:r>
-      <w:r>
-        <w:rPr>
-          <w:rStyle w:val="textlayer--absolute"/>
-          <w:rFonts w:ascii="Times New Roman" w:hAnsi="Times New Roman" w:cs="Times New Roman"/>
-        </w:rPr>
-        <w:t xml:space="preserve"> </w:t>
-      </w:r>
-      <w:r>
-        <w:rPr>
-          <w:rStyle w:val="textlayer--absolute"/>
-          <w:rFonts w:ascii="Times New Roman" w:hAnsi="Times New Roman" w:cs="Times New Roman"/>
-        </w:rPr>
-        <w:t>rekommenderas</w:t>
+          <w:lang w:val="en-US"/>
+        </w:rPr>
+        <w:t>e.g.</w:t>
       </w:r>
       <w:proofErr w:type="gramEnd"/>
       <w:r>
         <w:rPr>
           <w:rStyle w:val="textlayer--absolute"/>
           <w:rFonts w:ascii="Times New Roman" w:hAnsi="Times New Roman" w:cs="Times New Roman"/>
-        </w:rPr>
-        <w:t xml:space="preserve"> </w:t>
-      </w:r>
-      <w:r>
-        <w:rPr>
-          <w:rStyle w:val="textlayer--absolute"/>
-          <w:rFonts w:ascii="Times New Roman" w:hAnsi="Times New Roman" w:cs="Times New Roman"/>
-        </w:rPr>
-        <w:t>val av annan teknisk utrustning och arbetsstation vid ett fortsatt arbete med att digitalisera tidskriften</w:t>
-      </w:r>
-      <w:r>
-        <w:rPr>
-          <w:rStyle w:val="textlayer--absolute"/>
-          <w:rFonts w:ascii="Times New Roman" w:hAnsi="Times New Roman" w:cs="Times New Roman"/>
-        </w:rPr>
-        <w:t xml:space="preserve">. </w:t>
+          <w:lang w:val="en-US"/>
+        </w:rPr>
+        <w:t xml:space="preserve"> indexing</w:t>
+      </w:r>
+      <w:r>
+        <w:rPr>
+          <w:rFonts w:ascii="Times New Roman" w:hAnsi="Times New Roman" w:cs="Times New Roman"/>
+          <w:lang w:val="en-US"/>
+        </w:rPr>
+        <w:br/>
+      </w:r>
+      <w:r>
+        <w:rPr>
+          <w:rStyle w:val="textlayer--absolute"/>
+          <w:rFonts w:ascii="Times New Roman" w:hAnsi="Times New Roman" w:cs="Times New Roman"/>
+          <w:lang w:val="en-US"/>
+        </w:rPr>
+        <w:t>• Metadata</w:t>
       </w:r>
     </w:p>
     <w:p>
       <w:pPr>
-        <w:spacing w:line="360" w:lineRule="auto"/>
-        <w:rPr>
-          <w:rStyle w:val="textlayer--absolute"/>
-          <w:rFonts w:ascii="Times New Roman" w:hAnsi="Times New Roman" w:cs="Times New Roman"/>
+        <w:rPr>
+          <w:rStyle w:val="textlayer--absolute"/>
+          <w:lang w:val="en-US"/>
         </w:rPr>
       </w:pPr>
     </w:p>
     <w:p>
       <w:pPr>
-        <w:rPr>
-          <w:rFonts w:ascii="Times New Roman" w:hAnsi="Times New Roman" w:cs="Times New Roman"/>
-          <w:lang w:val="en-US"/>
+        <w:spacing w:after="0" w:line="240" w:lineRule="auto"/>
+        <w:rPr>
+          <w:rFonts w:ascii="Times New Roman" w:eastAsia="Times New Roman" w:hAnsi="Times New Roman" w:cs="Times New Roman"/>
+          <w:color w:val="000000"/>
+          <w:sz w:val="20"/>
+          <w:szCs w:val="20"/>
+          <w:lang w:eastAsia="sv-SE"/>
         </w:rPr>
       </w:pPr>
       <w:r>
         <w:rPr>
-          <w:rFonts w:ascii="Times New Roman" w:hAnsi="Times New Roman" w:cs="Times New Roman"/>
-        </w:rPr>
-        <w:br/>
-      </w:r>
-      <w:r>
-        <w:rPr>
-          <w:rStyle w:val="textlayer--absolute"/>
-          <w:rFonts w:ascii="Times New Roman" w:hAnsi="Times New Roman" w:cs="Times New Roman"/>
-          <w:lang w:val="en-US"/>
-        </w:rPr>
-        <w:t>• OCR and other technologies</w:t>
-      </w:r>
-      <w:r>
-        <w:rPr>
-          <w:rFonts w:ascii="Times New Roman" w:hAnsi="Times New Roman" w:cs="Times New Roman"/>
-          <w:lang w:val="en-US"/>
-        </w:rPr>
-        <w:br/>
-      </w:r>
-      <w:r>
-        <w:rPr>
-          <w:rStyle w:val="textlayer--absolute"/>
-          <w:rFonts w:ascii="Times New Roman" w:hAnsi="Times New Roman" w:cs="Times New Roman"/>
-          <w:lang w:val="en-US"/>
-        </w:rPr>
-        <w:t xml:space="preserve">• Text encoding and other </w:t>
-      </w:r>
-      <w:r>
-        <w:rPr>
-          <w:rFonts w:ascii="Times New Roman" w:hAnsi="Times New Roman" w:cs="Times New Roman"/>
-          <w:lang w:val="en-US"/>
-        </w:rPr>
-        <w:br/>
-      </w:r>
-      <w:r>
-        <w:rPr>
-          <w:rStyle w:val="textlayer--absolute"/>
-          <w:rFonts w:ascii="Times New Roman" w:hAnsi="Times New Roman" w:cs="Times New Roman"/>
-          <w:lang w:val="en-US"/>
-        </w:rPr>
-        <w:t xml:space="preserve">optimization, </w:t>
-      </w:r>
-      <w:proofErr w:type="gramStart"/>
-      <w:r>
-        <w:rPr>
-          <w:rStyle w:val="textlayer--absolute"/>
-          <w:rFonts w:ascii="Times New Roman" w:hAnsi="Times New Roman" w:cs="Times New Roman"/>
-          <w:lang w:val="en-US"/>
-        </w:rPr>
-        <w:t>e.g.</w:t>
-      </w:r>
-      <w:proofErr w:type="gramEnd"/>
-      <w:r>
-        <w:rPr>
-          <w:rStyle w:val="textlayer--absolute"/>
-          <w:rFonts w:ascii="Times New Roman" w:hAnsi="Times New Roman" w:cs="Times New Roman"/>
-          <w:lang w:val="en-US"/>
-        </w:rPr>
-        <w:t xml:space="preserve"> indexing</w:t>
-      </w:r>
-      <w:r>
-        <w:rPr>
-          <w:rFonts w:ascii="Times New Roman" w:hAnsi="Times New Roman" w:cs="Times New Roman"/>
-          <w:lang w:val="en-US"/>
-        </w:rPr>
-        <w:br/>
-      </w:r>
-      <w:r>
-        <w:rPr>
-          <w:rStyle w:val="textlayer--absolute"/>
-          <w:rFonts w:ascii="Times New Roman" w:hAnsi="Times New Roman" w:cs="Times New Roman"/>
-          <w:lang w:val="en-US"/>
-        </w:rPr>
-        <w:t>• Metadata</w:t>
+          <w:rFonts w:ascii="Times New Roman" w:eastAsia="Times New Roman" w:hAnsi="Times New Roman" w:cs="Times New Roman"/>
+          <w:color w:val="000000"/>
+          <w:sz w:val="20"/>
+          <w:szCs w:val="20"/>
+          <w:lang w:eastAsia="sv-SE"/>
+        </w:rPr>
+        <w:t xml:space="preserve">Filnamngivningen framgår av tabellen nedan och har hämtat inspiration från Kungliga bibliotekets filnamngivning för inbundna böcker så som det presenterats i Andrea Davids Kronlunds föreläsning ” </w:t>
+      </w:r>
+      <w:r>
+        <w:rPr>
+          <w:rFonts w:ascii="Times New Roman" w:eastAsia="Times New Roman" w:hAnsi="Times New Roman" w:cs="Times New Roman"/>
+          <w:color w:val="000000"/>
+          <w:sz w:val="20"/>
+          <w:szCs w:val="20"/>
+          <w:lang w:eastAsia="sv-SE"/>
+        </w:rPr>
+        <w:t xml:space="preserve">Digital </w:t>
+      </w:r>
+      <w:proofErr w:type="spellStart"/>
+      <w:r>
+        <w:rPr>
+          <w:rFonts w:ascii="Times New Roman" w:eastAsia="Times New Roman" w:hAnsi="Times New Roman" w:cs="Times New Roman"/>
+          <w:color w:val="000000"/>
+          <w:sz w:val="20"/>
+          <w:szCs w:val="20"/>
+          <w:lang w:eastAsia="sv-SE"/>
+        </w:rPr>
+        <w:t>imaging</w:t>
+      </w:r>
+      <w:proofErr w:type="spellEnd"/>
+      <w:r>
+        <w:rPr>
+          <w:rFonts w:ascii="Times New Roman" w:eastAsia="Times New Roman" w:hAnsi="Times New Roman" w:cs="Times New Roman"/>
+          <w:color w:val="000000"/>
+          <w:sz w:val="20"/>
+          <w:szCs w:val="20"/>
+          <w:lang w:eastAsia="sv-SE"/>
+        </w:rPr>
+        <w:t xml:space="preserve">: 3 Image </w:t>
+      </w:r>
+      <w:proofErr w:type="spellStart"/>
+      <w:r>
+        <w:rPr>
+          <w:rFonts w:ascii="Times New Roman" w:eastAsia="Times New Roman" w:hAnsi="Times New Roman" w:cs="Times New Roman"/>
+          <w:color w:val="000000"/>
+          <w:sz w:val="20"/>
+          <w:szCs w:val="20"/>
+          <w:lang w:eastAsia="sv-SE"/>
+        </w:rPr>
+        <w:t>Capture</w:t>
+      </w:r>
+      <w:proofErr w:type="spellEnd"/>
+      <w:r>
+        <w:rPr>
+          <w:rFonts w:ascii="Times New Roman" w:eastAsia="Times New Roman" w:hAnsi="Times New Roman" w:cs="Times New Roman"/>
+          <w:color w:val="000000"/>
+          <w:sz w:val="20"/>
+          <w:szCs w:val="20"/>
+          <w:lang w:eastAsia="sv-SE"/>
+        </w:rPr>
+        <w:t xml:space="preserve">” den 10 februari 2021. </w:t>
       </w:r>
     </w:p>
     <w:p>
       <w:pPr>
-        <w:rPr>
-          <w:rFonts w:ascii="Times New Roman" w:hAnsi="Times New Roman" w:cs="Times New Roman"/>
-          <w:lang w:val="en-US"/>
+        <w:spacing w:after="0" w:line="240" w:lineRule="auto"/>
+        <w:rPr>
+          <w:rFonts w:ascii="Times New Roman" w:eastAsia="Times New Roman" w:hAnsi="Times New Roman" w:cs="Times New Roman"/>
+          <w:color w:val="000000"/>
+          <w:sz w:val="20"/>
+          <w:szCs w:val="20"/>
+          <w:lang w:eastAsia="sv-SE"/>
         </w:rPr>
       </w:pPr>
-      <w:r>
-        <w:rPr>
-          <w:rFonts w:ascii="Times New Roman" w:hAnsi="Times New Roman" w:cs="Times New Roman"/>
-          <w:lang w:val="en-US"/>
+    </w:p>
+    <w:tbl>
+      <w:tblPr>
+        <w:tblW w:w="6520" w:type="dxa"/>
+        <w:tblBorders>
+          <w:top w:val="single" w:sz="4" w:space="0" w:color="auto"/>
+          <w:left w:val="single" w:sz="4" w:space="0" w:color="auto"/>
+          <w:bottom w:val="single" w:sz="4" w:space="0" w:color="auto"/>
+          <w:right w:val="single" w:sz="4" w:space="0" w:color="auto"/>
+          <w:insideH w:val="single" w:sz="4" w:space="0" w:color="auto"/>
+          <w:insideV w:val="single" w:sz="4" w:space="0" w:color="auto"/>
+        </w:tblBorders>
+        <w:tblCellMar>
+          <w:left w:w="70" w:type="dxa"/>
+          <w:right w:w="70" w:type="dxa"/>
+        </w:tblCellMar>
+        <w:tblLook w:val="04A0" w:firstRow="1" w:lastRow="0" w:firstColumn="1" w:lastColumn="0" w:noHBand="0" w:noVBand="1"/>
+      </w:tblPr>
+      <w:tblGrid>
+        <w:gridCol w:w="2700"/>
+        <w:gridCol w:w="3820"/>
+      </w:tblGrid>
+      <w:tr>
+        <w:trPr>
+          <w:trHeight w:val="300"/>
+        </w:trPr>
+        <w:tc>
+          <w:tcPr>
+            <w:tcW w:w="2700" w:type="dxa"/>
+            <w:shd w:val="clear" w:color="auto" w:fill="auto"/>
+            <w:noWrap/>
+            <w:vAlign w:val="bottom"/>
+            <w:hideMark/>
+          </w:tcPr>
+          <w:p>
+            <w:pPr>
+              <w:spacing w:after="0" w:line="240" w:lineRule="auto"/>
+              <w:rPr>
+                <w:rFonts w:ascii="Times New Roman" w:eastAsia="Times New Roman" w:hAnsi="Times New Roman" w:cs="Times New Roman"/>
+                <w:b/>
+                <w:bCs/>
+                <w:color w:val="000000"/>
+                <w:sz w:val="20"/>
+                <w:szCs w:val="20"/>
+                <w:lang w:eastAsia="sv-SE"/>
+              </w:rPr>
+            </w:pPr>
+            <w:r>
+              <w:rPr>
+                <w:rFonts w:ascii="Times New Roman" w:eastAsia="Times New Roman" w:hAnsi="Times New Roman" w:cs="Times New Roman"/>
+                <w:b/>
+                <w:bCs/>
+                <w:color w:val="000000"/>
+                <w:sz w:val="20"/>
+                <w:szCs w:val="20"/>
+                <w:lang w:eastAsia="sv-SE"/>
+              </w:rPr>
+              <w:t>Filnamn</w:t>
+            </w:r>
+          </w:p>
+        </w:tc>
+        <w:tc>
+          <w:tcPr>
+            <w:tcW w:w="3820" w:type="dxa"/>
+            <w:shd w:val="clear" w:color="auto" w:fill="auto"/>
+            <w:noWrap/>
+            <w:vAlign w:val="bottom"/>
+            <w:hideMark/>
+          </w:tcPr>
+          <w:p>
+            <w:pPr>
+              <w:spacing w:after="0" w:line="240" w:lineRule="auto"/>
+              <w:rPr>
+                <w:rFonts w:ascii="Times New Roman" w:eastAsia="Times New Roman" w:hAnsi="Times New Roman" w:cs="Times New Roman"/>
+                <w:b/>
+                <w:bCs/>
+                <w:color w:val="000000"/>
+                <w:sz w:val="20"/>
+                <w:szCs w:val="20"/>
+                <w:lang w:eastAsia="sv-SE"/>
+              </w:rPr>
+            </w:pPr>
+            <w:r>
+              <w:rPr>
+                <w:rFonts w:ascii="Times New Roman" w:eastAsia="Times New Roman" w:hAnsi="Times New Roman" w:cs="Times New Roman"/>
+                <w:b/>
+                <w:bCs/>
+                <w:color w:val="000000"/>
+                <w:sz w:val="20"/>
+                <w:szCs w:val="20"/>
+                <w:lang w:eastAsia="sv-SE"/>
+              </w:rPr>
+              <w:t xml:space="preserve">Förklaring i klartext </w:t>
+            </w:r>
+          </w:p>
+        </w:tc>
+      </w:tr>
+      <w:tr>
+        <w:trPr>
+          <w:trHeight w:val="300"/>
+        </w:trPr>
+        <w:tc>
+          <w:tcPr>
+            <w:tcW w:w="2700" w:type="dxa"/>
+            <w:shd w:val="clear" w:color="auto" w:fill="auto"/>
+            <w:noWrap/>
+            <w:vAlign w:val="bottom"/>
+            <w:hideMark/>
+          </w:tcPr>
+          <w:p>
+            <w:pPr>
+              <w:spacing w:after="0" w:line="240" w:lineRule="auto"/>
+              <w:rPr>
+                <w:rFonts w:ascii="Times New Roman" w:eastAsia="Times New Roman" w:hAnsi="Times New Roman" w:cs="Times New Roman"/>
+                <w:color w:val="000000"/>
+                <w:sz w:val="20"/>
+                <w:szCs w:val="20"/>
+                <w:lang w:eastAsia="sv-SE"/>
+              </w:rPr>
+            </w:pPr>
+            <w:r>
+              <w:rPr>
+                <w:rFonts w:ascii="Times New Roman" w:eastAsia="Times New Roman" w:hAnsi="Times New Roman" w:cs="Times New Roman"/>
+                <w:color w:val="000000"/>
+                <w:sz w:val="20"/>
+                <w:szCs w:val="20"/>
+                <w:lang w:eastAsia="sv-SE"/>
+              </w:rPr>
+              <w:t>Helsingerunor 1921-2914fp</w:t>
+            </w:r>
+          </w:p>
+        </w:tc>
+        <w:tc>
+          <w:tcPr>
+            <w:tcW w:w="3820" w:type="dxa"/>
+            <w:shd w:val="clear" w:color="auto" w:fill="auto"/>
+            <w:noWrap/>
+            <w:vAlign w:val="bottom"/>
+            <w:hideMark/>
+          </w:tcPr>
+          <w:p>
+            <w:pPr>
+              <w:spacing w:after="0" w:line="240" w:lineRule="auto"/>
+              <w:rPr>
+                <w:rFonts w:ascii="Times New Roman" w:eastAsia="Times New Roman" w:hAnsi="Times New Roman" w:cs="Times New Roman"/>
+                <w:color w:val="000000"/>
+                <w:sz w:val="20"/>
+                <w:szCs w:val="20"/>
+                <w:lang w:eastAsia="sv-SE"/>
+              </w:rPr>
+            </w:pPr>
+            <w:r>
+              <w:rPr>
+                <w:rFonts w:ascii="Times New Roman" w:eastAsia="Times New Roman" w:hAnsi="Times New Roman" w:cs="Times New Roman"/>
+                <w:color w:val="000000"/>
+                <w:sz w:val="20"/>
+                <w:szCs w:val="20"/>
+                <w:lang w:eastAsia="sv-SE"/>
+              </w:rPr>
+              <w:t>Frampärmen</w:t>
+            </w:r>
+          </w:p>
+        </w:tc>
+      </w:tr>
+      <w:tr>
+        <w:trPr>
+          <w:trHeight w:val="300"/>
+        </w:trPr>
+        <w:tc>
+          <w:tcPr>
+            <w:tcW w:w="2700" w:type="dxa"/>
+            <w:shd w:val="clear" w:color="auto" w:fill="auto"/>
+            <w:noWrap/>
+            <w:vAlign w:val="bottom"/>
+            <w:hideMark/>
+          </w:tcPr>
+          <w:p>
+            <w:pPr>
+              <w:spacing w:after="0" w:line="240" w:lineRule="auto"/>
+              <w:rPr>
+                <w:rFonts w:ascii="Times New Roman" w:eastAsia="Times New Roman" w:hAnsi="Times New Roman" w:cs="Times New Roman"/>
+                <w:color w:val="000000"/>
+                <w:sz w:val="20"/>
+                <w:szCs w:val="20"/>
+                <w:lang w:eastAsia="sv-SE"/>
+              </w:rPr>
+            </w:pPr>
+            <w:r>
+              <w:rPr>
+                <w:rFonts w:ascii="Times New Roman" w:eastAsia="Times New Roman" w:hAnsi="Times New Roman" w:cs="Times New Roman"/>
+                <w:color w:val="000000"/>
+                <w:sz w:val="20"/>
+                <w:szCs w:val="20"/>
+                <w:lang w:eastAsia="sv-SE"/>
+              </w:rPr>
+              <w:t>Helsingerunor 1921-2914fpi</w:t>
+            </w:r>
+          </w:p>
+        </w:tc>
+        <w:tc>
+          <w:tcPr>
+            <w:tcW w:w="3820" w:type="dxa"/>
+            <w:shd w:val="clear" w:color="auto" w:fill="auto"/>
+            <w:noWrap/>
+            <w:vAlign w:val="bottom"/>
+            <w:hideMark/>
+          </w:tcPr>
+          <w:p>
+            <w:pPr>
+              <w:spacing w:after="0" w:line="240" w:lineRule="auto"/>
+              <w:rPr>
+                <w:rFonts w:ascii="Times New Roman" w:eastAsia="Times New Roman" w:hAnsi="Times New Roman" w:cs="Times New Roman"/>
+                <w:color w:val="000000"/>
+                <w:sz w:val="20"/>
+                <w:szCs w:val="20"/>
+                <w:lang w:eastAsia="sv-SE"/>
+              </w:rPr>
+            </w:pPr>
+            <w:r>
+              <w:rPr>
+                <w:rFonts w:ascii="Times New Roman" w:eastAsia="Times New Roman" w:hAnsi="Times New Roman" w:cs="Times New Roman"/>
+                <w:color w:val="000000"/>
+                <w:sz w:val="20"/>
+                <w:szCs w:val="20"/>
+                <w:lang w:eastAsia="sv-SE"/>
+              </w:rPr>
+              <w:t xml:space="preserve">Frampärmens insida </w:t>
+            </w:r>
+          </w:p>
+        </w:tc>
+      </w:tr>
+      <w:tr>
+        <w:trPr>
+          <w:trHeight w:val="300"/>
+        </w:trPr>
+        <w:tc>
+          <w:tcPr>
+            <w:tcW w:w="2700" w:type="dxa"/>
+            <w:shd w:val="clear" w:color="auto" w:fill="auto"/>
+            <w:noWrap/>
+            <w:vAlign w:val="bottom"/>
+            <w:hideMark/>
+          </w:tcPr>
+          <w:p>
+            <w:pPr>
+              <w:spacing w:after="0" w:line="240" w:lineRule="auto"/>
+              <w:rPr>
+                <w:rFonts w:ascii="Times New Roman" w:eastAsia="Times New Roman" w:hAnsi="Times New Roman" w:cs="Times New Roman"/>
+                <w:color w:val="000000"/>
+                <w:sz w:val="20"/>
+                <w:szCs w:val="20"/>
+                <w:lang w:eastAsia="sv-SE"/>
+              </w:rPr>
+            </w:pPr>
+            <w:r>
+              <w:rPr>
+                <w:rFonts w:ascii="Times New Roman" w:eastAsia="Times New Roman" w:hAnsi="Times New Roman" w:cs="Times New Roman"/>
+                <w:color w:val="000000"/>
+                <w:sz w:val="20"/>
+                <w:szCs w:val="20"/>
+                <w:lang w:eastAsia="sv-SE"/>
+              </w:rPr>
+              <w:t xml:space="preserve">Helsingerunor </w:t>
+            </w:r>
+            <w:proofErr w:type="gramStart"/>
+            <w:r>
+              <w:rPr>
+                <w:rFonts w:ascii="Times New Roman" w:eastAsia="Times New Roman" w:hAnsi="Times New Roman" w:cs="Times New Roman"/>
+                <w:color w:val="000000"/>
+                <w:sz w:val="20"/>
+                <w:szCs w:val="20"/>
+                <w:lang w:eastAsia="sv-SE"/>
+              </w:rPr>
+              <w:t>1921-1924,3</w:t>
+            </w:r>
+            <w:proofErr w:type="gramEnd"/>
+          </w:p>
+        </w:tc>
+        <w:tc>
+          <w:tcPr>
+            <w:tcW w:w="3820" w:type="dxa"/>
+            <w:shd w:val="clear" w:color="auto" w:fill="auto"/>
+            <w:noWrap/>
+            <w:vAlign w:val="bottom"/>
+            <w:hideMark/>
+          </w:tcPr>
+          <w:p>
+            <w:pPr>
+              <w:spacing w:after="0" w:line="240" w:lineRule="auto"/>
+              <w:rPr>
+                <w:rFonts w:ascii="Times New Roman" w:eastAsia="Times New Roman" w:hAnsi="Times New Roman" w:cs="Times New Roman"/>
+                <w:color w:val="000000"/>
+                <w:sz w:val="20"/>
+                <w:szCs w:val="20"/>
+                <w:lang w:eastAsia="sv-SE"/>
+              </w:rPr>
+            </w:pPr>
+            <w:r>
+              <w:rPr>
+                <w:rFonts w:ascii="Times New Roman" w:eastAsia="Times New Roman" w:hAnsi="Times New Roman" w:cs="Times New Roman"/>
+                <w:color w:val="000000"/>
+                <w:sz w:val="20"/>
+                <w:szCs w:val="20"/>
+                <w:lang w:eastAsia="sv-SE"/>
+              </w:rPr>
+              <w:t>Försättsblad, osignerat</w:t>
+            </w:r>
+          </w:p>
+        </w:tc>
+      </w:tr>
+      <w:tr>
+        <w:trPr>
+          <w:trHeight w:val="300"/>
+        </w:trPr>
+        <w:tc>
+          <w:tcPr>
+            <w:tcW w:w="2700" w:type="dxa"/>
+            <w:shd w:val="clear" w:color="auto" w:fill="auto"/>
+            <w:noWrap/>
+            <w:vAlign w:val="bottom"/>
+            <w:hideMark/>
+          </w:tcPr>
+          <w:p>
+            <w:pPr>
+              <w:spacing w:after="0" w:line="240" w:lineRule="auto"/>
+              <w:rPr>
+                <w:rFonts w:ascii="Times New Roman" w:eastAsia="Times New Roman" w:hAnsi="Times New Roman" w:cs="Times New Roman"/>
+                <w:color w:val="000000"/>
+                <w:sz w:val="20"/>
+                <w:szCs w:val="20"/>
+                <w:lang w:eastAsia="sv-SE"/>
+              </w:rPr>
+            </w:pPr>
+            <w:r>
+              <w:rPr>
+                <w:rFonts w:ascii="Times New Roman" w:eastAsia="Times New Roman" w:hAnsi="Times New Roman" w:cs="Times New Roman"/>
+                <w:color w:val="000000"/>
+                <w:sz w:val="20"/>
+                <w:szCs w:val="20"/>
+                <w:lang w:eastAsia="sv-SE"/>
+              </w:rPr>
+              <w:t xml:space="preserve">Helsingerunor </w:t>
+            </w:r>
+            <w:proofErr w:type="gramStart"/>
+            <w:r>
+              <w:rPr>
+                <w:rFonts w:ascii="Times New Roman" w:eastAsia="Times New Roman" w:hAnsi="Times New Roman" w:cs="Times New Roman"/>
+                <w:color w:val="000000"/>
+                <w:sz w:val="20"/>
+                <w:szCs w:val="20"/>
+                <w:lang w:eastAsia="sv-SE"/>
+              </w:rPr>
+              <w:t>1921-1924,4</w:t>
+            </w:r>
+            <w:proofErr w:type="gramEnd"/>
+          </w:p>
+        </w:tc>
+        <w:tc>
+          <w:tcPr>
+            <w:tcW w:w="3820" w:type="dxa"/>
+            <w:shd w:val="clear" w:color="auto" w:fill="auto"/>
+            <w:noWrap/>
+            <w:vAlign w:val="bottom"/>
+            <w:hideMark/>
+          </w:tcPr>
+          <w:p>
+            <w:pPr>
+              <w:spacing w:after="0" w:line="240" w:lineRule="auto"/>
+              <w:rPr>
+                <w:rFonts w:ascii="Times New Roman" w:eastAsia="Times New Roman" w:hAnsi="Times New Roman" w:cs="Times New Roman"/>
+                <w:color w:val="000000"/>
+                <w:sz w:val="20"/>
+                <w:szCs w:val="20"/>
+                <w:lang w:eastAsia="sv-SE"/>
+              </w:rPr>
+            </w:pPr>
+            <w:r>
+              <w:rPr>
+                <w:rFonts w:ascii="Times New Roman" w:eastAsia="Times New Roman" w:hAnsi="Times New Roman" w:cs="Times New Roman"/>
+                <w:color w:val="000000"/>
+                <w:sz w:val="20"/>
+                <w:szCs w:val="20"/>
+                <w:lang w:eastAsia="sv-SE"/>
+              </w:rPr>
+              <w:t>Försättsblad, osignerat</w:t>
+            </w:r>
+          </w:p>
+        </w:tc>
+      </w:tr>
+      <w:tr>
+        <w:trPr>
+          <w:trHeight w:val="300"/>
+        </w:trPr>
+        <w:tc>
+          <w:tcPr>
+            <w:tcW w:w="2700" w:type="dxa"/>
+            <w:shd w:val="clear" w:color="auto" w:fill="auto"/>
+            <w:noWrap/>
+            <w:vAlign w:val="bottom"/>
+            <w:hideMark/>
+          </w:tcPr>
+          <w:p>
+            <w:pPr>
+              <w:spacing w:after="0" w:line="240" w:lineRule="auto"/>
+              <w:rPr>
+                <w:rFonts w:ascii="Times New Roman" w:eastAsia="Times New Roman" w:hAnsi="Times New Roman" w:cs="Times New Roman"/>
+                <w:color w:val="000000"/>
+                <w:sz w:val="20"/>
+                <w:szCs w:val="20"/>
+                <w:lang w:eastAsia="sv-SE"/>
+              </w:rPr>
+            </w:pPr>
+            <w:r>
+              <w:rPr>
+                <w:rFonts w:ascii="Times New Roman" w:eastAsia="Times New Roman" w:hAnsi="Times New Roman" w:cs="Times New Roman"/>
+                <w:color w:val="000000"/>
+                <w:sz w:val="20"/>
+                <w:szCs w:val="20"/>
+                <w:lang w:eastAsia="sv-SE"/>
+              </w:rPr>
+              <w:t>1921.1,5</w:t>
+            </w:r>
+          </w:p>
+        </w:tc>
+        <w:tc>
+          <w:tcPr>
+            <w:tcW w:w="3820" w:type="dxa"/>
+            <w:shd w:val="clear" w:color="auto" w:fill="auto"/>
+            <w:noWrap/>
+            <w:vAlign w:val="bottom"/>
+            <w:hideMark/>
+          </w:tcPr>
+          <w:p>
+            <w:pPr>
+              <w:spacing w:after="0" w:line="240" w:lineRule="auto"/>
+              <w:rPr>
+                <w:rFonts w:ascii="Times New Roman" w:eastAsia="Times New Roman" w:hAnsi="Times New Roman" w:cs="Times New Roman"/>
+                <w:color w:val="000000"/>
+                <w:sz w:val="20"/>
+                <w:szCs w:val="20"/>
+                <w:lang w:eastAsia="sv-SE"/>
+              </w:rPr>
+            </w:pPr>
+            <w:r>
+              <w:rPr>
+                <w:rFonts w:ascii="Times New Roman" w:eastAsia="Times New Roman" w:hAnsi="Times New Roman" w:cs="Times New Roman"/>
+                <w:color w:val="000000"/>
+                <w:sz w:val="20"/>
+                <w:szCs w:val="20"/>
+                <w:lang w:eastAsia="sv-SE"/>
+              </w:rPr>
+              <w:t>Första annonsen i 1921 års första volym</w:t>
+            </w:r>
+          </w:p>
+        </w:tc>
+      </w:tr>
+      <w:tr>
+        <w:trPr>
+          <w:trHeight w:val="300"/>
+        </w:trPr>
+        <w:tc>
+          <w:tcPr>
+            <w:tcW w:w="2700" w:type="dxa"/>
+            <w:shd w:val="clear" w:color="auto" w:fill="auto"/>
+            <w:noWrap/>
+            <w:vAlign w:val="bottom"/>
+            <w:hideMark/>
+          </w:tcPr>
+          <w:p>
+            <w:pPr>
+              <w:spacing w:after="0" w:line="240" w:lineRule="auto"/>
+              <w:rPr>
+                <w:rFonts w:ascii="Times New Roman" w:eastAsia="Times New Roman" w:hAnsi="Times New Roman" w:cs="Times New Roman"/>
+                <w:color w:val="000000"/>
+                <w:sz w:val="20"/>
+                <w:szCs w:val="20"/>
+                <w:lang w:eastAsia="sv-SE"/>
+              </w:rPr>
+            </w:pPr>
+            <w:r>
+              <w:rPr>
+                <w:rFonts w:ascii="Times New Roman" w:eastAsia="Times New Roman" w:hAnsi="Times New Roman" w:cs="Times New Roman"/>
+                <w:color w:val="000000"/>
+                <w:sz w:val="20"/>
+                <w:szCs w:val="20"/>
+                <w:lang w:eastAsia="sv-SE"/>
+              </w:rPr>
+              <w:t>1921.1,6</w:t>
+            </w:r>
+          </w:p>
+        </w:tc>
+        <w:tc>
+          <w:tcPr>
+            <w:tcW w:w="3820" w:type="dxa"/>
+            <w:shd w:val="clear" w:color="auto" w:fill="auto"/>
+            <w:noWrap/>
+            <w:vAlign w:val="bottom"/>
+            <w:hideMark/>
+          </w:tcPr>
+          <w:p>
+            <w:pPr>
+              <w:spacing w:after="0" w:line="240" w:lineRule="auto"/>
+              <w:rPr>
+                <w:rFonts w:ascii="Times New Roman" w:eastAsia="Times New Roman" w:hAnsi="Times New Roman" w:cs="Times New Roman"/>
+                <w:color w:val="000000"/>
+                <w:sz w:val="20"/>
+                <w:szCs w:val="20"/>
+                <w:lang w:eastAsia="sv-SE"/>
+              </w:rPr>
+            </w:pPr>
+            <w:r>
+              <w:rPr>
+                <w:rFonts w:ascii="Times New Roman" w:eastAsia="Times New Roman" w:hAnsi="Times New Roman" w:cs="Times New Roman"/>
+                <w:color w:val="000000"/>
+                <w:sz w:val="20"/>
+                <w:szCs w:val="20"/>
+                <w:lang w:eastAsia="sv-SE"/>
+              </w:rPr>
+              <w:t>Andra annonsen i 1921 års första volym</w:t>
+            </w:r>
+          </w:p>
+        </w:tc>
+      </w:tr>
+      <w:tr>
+        <w:trPr>
+          <w:trHeight w:val="300"/>
+        </w:trPr>
+        <w:tc>
+          <w:tcPr>
+            <w:tcW w:w="2700" w:type="dxa"/>
+            <w:shd w:val="clear" w:color="auto" w:fill="auto"/>
+            <w:noWrap/>
+            <w:vAlign w:val="bottom"/>
+            <w:hideMark/>
+          </w:tcPr>
+          <w:p>
+            <w:pPr>
+              <w:spacing w:after="0" w:line="240" w:lineRule="auto"/>
+              <w:rPr>
+                <w:rFonts w:ascii="Times New Roman" w:eastAsia="Times New Roman" w:hAnsi="Times New Roman" w:cs="Times New Roman"/>
+                <w:color w:val="000000"/>
+                <w:sz w:val="20"/>
+                <w:szCs w:val="20"/>
+                <w:lang w:eastAsia="sv-SE"/>
+              </w:rPr>
+            </w:pPr>
+            <w:r>
+              <w:rPr>
+                <w:rFonts w:ascii="Times New Roman" w:eastAsia="Times New Roman" w:hAnsi="Times New Roman" w:cs="Times New Roman"/>
+                <w:color w:val="000000"/>
+                <w:sz w:val="20"/>
+                <w:szCs w:val="20"/>
+                <w:lang w:eastAsia="sv-SE"/>
+              </w:rPr>
+              <w:t>1921.1,7,1</w:t>
+            </w:r>
+          </w:p>
+        </w:tc>
+        <w:tc>
+          <w:tcPr>
+            <w:tcW w:w="3820" w:type="dxa"/>
+            <w:shd w:val="clear" w:color="auto" w:fill="auto"/>
+            <w:noWrap/>
+            <w:vAlign w:val="bottom"/>
+            <w:hideMark/>
+          </w:tcPr>
+          <w:p>
+            <w:pPr>
+              <w:spacing w:after="0" w:line="240" w:lineRule="auto"/>
+              <w:rPr>
+                <w:rFonts w:ascii="Times New Roman" w:eastAsia="Times New Roman" w:hAnsi="Times New Roman" w:cs="Times New Roman"/>
+                <w:color w:val="000000"/>
+                <w:sz w:val="20"/>
+                <w:szCs w:val="20"/>
+                <w:lang w:eastAsia="sv-SE"/>
+              </w:rPr>
+            </w:pPr>
+            <w:r>
+              <w:rPr>
+                <w:rFonts w:ascii="Times New Roman" w:eastAsia="Times New Roman" w:hAnsi="Times New Roman" w:cs="Times New Roman"/>
+                <w:color w:val="000000"/>
+                <w:sz w:val="20"/>
+                <w:szCs w:val="20"/>
+                <w:lang w:eastAsia="sv-SE"/>
+              </w:rPr>
+              <w:t xml:space="preserve">sida 1 i 1921 års första volym </w:t>
+            </w:r>
+          </w:p>
+        </w:tc>
+      </w:tr>
+      <w:tr>
+        <w:trPr>
+          <w:trHeight w:val="300"/>
+        </w:trPr>
+        <w:tc>
+          <w:tcPr>
+            <w:tcW w:w="2700" w:type="dxa"/>
+            <w:shd w:val="clear" w:color="auto" w:fill="auto"/>
+            <w:noWrap/>
+            <w:vAlign w:val="bottom"/>
+            <w:hideMark/>
+          </w:tcPr>
+          <w:p>
+            <w:pPr>
+              <w:spacing w:after="0" w:line="240" w:lineRule="auto"/>
+              <w:rPr>
+                <w:rFonts w:ascii="Times New Roman" w:eastAsia="Times New Roman" w:hAnsi="Times New Roman" w:cs="Times New Roman"/>
+                <w:color w:val="000000"/>
+                <w:sz w:val="20"/>
+                <w:szCs w:val="20"/>
+                <w:lang w:eastAsia="sv-SE"/>
+              </w:rPr>
+            </w:pPr>
+            <w:r>
+              <w:rPr>
+                <w:rFonts w:ascii="Times New Roman" w:eastAsia="Times New Roman" w:hAnsi="Times New Roman" w:cs="Times New Roman"/>
+                <w:color w:val="000000"/>
+                <w:sz w:val="20"/>
+                <w:szCs w:val="20"/>
+                <w:lang w:eastAsia="sv-SE"/>
+              </w:rPr>
+              <w:t>1921.1,8,2</w:t>
+            </w:r>
+          </w:p>
+        </w:tc>
+        <w:tc>
+          <w:tcPr>
+            <w:tcW w:w="3820" w:type="dxa"/>
+            <w:shd w:val="clear" w:color="auto" w:fill="auto"/>
+            <w:noWrap/>
+            <w:vAlign w:val="bottom"/>
+            <w:hideMark/>
+          </w:tcPr>
+          <w:p>
+            <w:pPr>
+              <w:spacing w:after="0" w:line="240" w:lineRule="auto"/>
+              <w:rPr>
+                <w:rFonts w:ascii="Times New Roman" w:eastAsia="Times New Roman" w:hAnsi="Times New Roman" w:cs="Times New Roman"/>
+                <w:color w:val="000000"/>
+                <w:sz w:val="20"/>
+                <w:szCs w:val="20"/>
+                <w:lang w:eastAsia="sv-SE"/>
+              </w:rPr>
+            </w:pPr>
+            <w:r>
+              <w:rPr>
+                <w:rFonts w:ascii="Times New Roman" w:eastAsia="Times New Roman" w:hAnsi="Times New Roman" w:cs="Times New Roman"/>
+                <w:color w:val="000000"/>
+                <w:sz w:val="20"/>
+                <w:szCs w:val="20"/>
+                <w:lang w:eastAsia="sv-SE"/>
+              </w:rPr>
+              <w:t>sida 2 i 1921 års första volym</w:t>
+            </w:r>
+          </w:p>
+        </w:tc>
+      </w:tr>
+      <w:tr>
+        <w:trPr>
+          <w:trHeight w:val="300"/>
+        </w:trPr>
+        <w:tc>
+          <w:tcPr>
+            <w:tcW w:w="2700" w:type="dxa"/>
+            <w:shd w:val="clear" w:color="auto" w:fill="auto"/>
+            <w:noWrap/>
+            <w:vAlign w:val="bottom"/>
+            <w:hideMark/>
+          </w:tcPr>
+          <w:p>
+            <w:pPr>
+              <w:spacing w:after="0" w:line="240" w:lineRule="auto"/>
+              <w:rPr>
+                <w:rFonts w:ascii="Times New Roman" w:eastAsia="Times New Roman" w:hAnsi="Times New Roman" w:cs="Times New Roman"/>
+                <w:color w:val="000000"/>
+                <w:sz w:val="20"/>
+                <w:szCs w:val="20"/>
+                <w:lang w:eastAsia="sv-SE"/>
+              </w:rPr>
+            </w:pPr>
+            <w:proofErr w:type="gramStart"/>
+            <w:r>
+              <w:rPr>
+                <w:rFonts w:ascii="Times New Roman" w:eastAsia="Times New Roman" w:hAnsi="Times New Roman" w:cs="Times New Roman"/>
+                <w:color w:val="000000"/>
+                <w:sz w:val="20"/>
+                <w:szCs w:val="20"/>
+                <w:lang w:eastAsia="sv-SE"/>
+              </w:rPr>
+              <w:t>Etc.</w:t>
+            </w:r>
+            <w:proofErr w:type="gramEnd"/>
+            <w:r>
+              <w:rPr>
+                <w:rFonts w:ascii="Times New Roman" w:eastAsia="Times New Roman" w:hAnsi="Times New Roman" w:cs="Times New Roman"/>
+                <w:color w:val="000000"/>
+                <w:sz w:val="20"/>
+                <w:szCs w:val="20"/>
+                <w:lang w:eastAsia="sv-SE"/>
+              </w:rPr>
+              <w:t xml:space="preserve"> fram till </w:t>
+            </w:r>
+          </w:p>
+        </w:tc>
+        <w:tc>
+          <w:tcPr>
+            <w:tcW w:w="3820" w:type="dxa"/>
+            <w:shd w:val="clear" w:color="auto" w:fill="auto"/>
+            <w:noWrap/>
+            <w:vAlign w:val="bottom"/>
+            <w:hideMark/>
+          </w:tcPr>
+          <w:p>
+            <w:pPr>
+              <w:spacing w:after="0" w:line="240" w:lineRule="auto"/>
+              <w:rPr>
+                <w:rFonts w:ascii="Times New Roman" w:eastAsia="Times New Roman" w:hAnsi="Times New Roman" w:cs="Times New Roman"/>
+                <w:color w:val="000000"/>
+                <w:sz w:val="20"/>
+                <w:szCs w:val="20"/>
+                <w:lang w:eastAsia="sv-SE"/>
+              </w:rPr>
+            </w:pPr>
+          </w:p>
+        </w:tc>
+      </w:tr>
+      <w:tr>
+        <w:trPr>
+          <w:trHeight w:val="300"/>
+        </w:trPr>
+        <w:tc>
+          <w:tcPr>
+            <w:tcW w:w="2700" w:type="dxa"/>
+            <w:shd w:val="clear" w:color="auto" w:fill="auto"/>
+            <w:noWrap/>
+            <w:vAlign w:val="bottom"/>
+            <w:hideMark/>
+          </w:tcPr>
+          <w:p>
+            <w:pPr>
+              <w:spacing w:after="0" w:line="240" w:lineRule="auto"/>
+              <w:rPr>
+                <w:rFonts w:ascii="Times New Roman" w:eastAsia="Times New Roman" w:hAnsi="Times New Roman" w:cs="Times New Roman"/>
+                <w:color w:val="000000"/>
+                <w:sz w:val="20"/>
+                <w:szCs w:val="20"/>
+                <w:lang w:eastAsia="sv-SE"/>
+              </w:rPr>
+            </w:pPr>
+            <w:r>
+              <w:rPr>
+                <w:rFonts w:ascii="Times New Roman" w:eastAsia="Times New Roman" w:hAnsi="Times New Roman" w:cs="Times New Roman"/>
+                <w:color w:val="000000"/>
+                <w:sz w:val="20"/>
+                <w:szCs w:val="20"/>
+                <w:lang w:eastAsia="sv-SE"/>
+              </w:rPr>
+              <w:t>1921.1,23</w:t>
+            </w:r>
+          </w:p>
+        </w:tc>
+        <w:tc>
+          <w:tcPr>
+            <w:tcW w:w="3820" w:type="dxa"/>
+            <w:shd w:val="clear" w:color="auto" w:fill="auto"/>
+            <w:noWrap/>
+            <w:vAlign w:val="bottom"/>
+            <w:hideMark/>
+          </w:tcPr>
+          <w:p>
+            <w:pPr>
+              <w:spacing w:after="0" w:line="240" w:lineRule="auto"/>
+              <w:rPr>
+                <w:rFonts w:ascii="Times New Roman" w:eastAsia="Times New Roman" w:hAnsi="Times New Roman" w:cs="Times New Roman"/>
+                <w:color w:val="000000"/>
+                <w:sz w:val="20"/>
+                <w:szCs w:val="20"/>
+                <w:lang w:eastAsia="sv-SE"/>
+              </w:rPr>
+            </w:pPr>
+            <w:r>
+              <w:rPr>
+                <w:rFonts w:ascii="Times New Roman" w:eastAsia="Times New Roman" w:hAnsi="Times New Roman" w:cs="Times New Roman"/>
+                <w:color w:val="000000"/>
+                <w:sz w:val="20"/>
+                <w:szCs w:val="20"/>
+                <w:lang w:eastAsia="sv-SE"/>
+              </w:rPr>
+              <w:t xml:space="preserve">Tredje annonsen i 1921 års första volym </w:t>
+            </w:r>
+          </w:p>
+        </w:tc>
+      </w:tr>
+      <w:tr>
+        <w:trPr>
+          <w:trHeight w:val="300"/>
+        </w:trPr>
+        <w:tc>
+          <w:tcPr>
+            <w:tcW w:w="2700" w:type="dxa"/>
+            <w:shd w:val="clear" w:color="auto" w:fill="auto"/>
+            <w:noWrap/>
+            <w:vAlign w:val="bottom"/>
+            <w:hideMark/>
+          </w:tcPr>
+          <w:p>
+            <w:pPr>
+              <w:spacing w:after="0" w:line="240" w:lineRule="auto"/>
+              <w:rPr>
+                <w:rFonts w:ascii="Times New Roman" w:eastAsia="Times New Roman" w:hAnsi="Times New Roman" w:cs="Times New Roman"/>
+                <w:color w:val="000000"/>
+                <w:sz w:val="20"/>
+                <w:szCs w:val="20"/>
+                <w:lang w:eastAsia="sv-SE"/>
+              </w:rPr>
+            </w:pPr>
+            <w:r>
+              <w:rPr>
+                <w:rFonts w:ascii="Times New Roman" w:eastAsia="Times New Roman" w:hAnsi="Times New Roman" w:cs="Times New Roman"/>
+                <w:color w:val="000000"/>
+                <w:sz w:val="20"/>
+                <w:szCs w:val="20"/>
+                <w:lang w:eastAsia="sv-SE"/>
+              </w:rPr>
+              <w:t>1921.1,23</w:t>
+            </w:r>
+          </w:p>
+        </w:tc>
+        <w:tc>
+          <w:tcPr>
+            <w:tcW w:w="3820" w:type="dxa"/>
+            <w:shd w:val="clear" w:color="auto" w:fill="auto"/>
+            <w:noWrap/>
+            <w:vAlign w:val="bottom"/>
+            <w:hideMark/>
+          </w:tcPr>
+          <w:p>
+            <w:pPr>
+              <w:spacing w:after="0" w:line="240" w:lineRule="auto"/>
+              <w:rPr>
+                <w:rFonts w:ascii="Times New Roman" w:eastAsia="Times New Roman" w:hAnsi="Times New Roman" w:cs="Times New Roman"/>
+                <w:color w:val="000000"/>
+                <w:sz w:val="20"/>
+                <w:szCs w:val="20"/>
+                <w:lang w:eastAsia="sv-SE"/>
+              </w:rPr>
+            </w:pPr>
+            <w:r>
+              <w:rPr>
+                <w:rFonts w:ascii="Times New Roman" w:eastAsia="Times New Roman" w:hAnsi="Times New Roman" w:cs="Times New Roman"/>
+                <w:color w:val="000000"/>
+                <w:sz w:val="20"/>
+                <w:szCs w:val="20"/>
+                <w:lang w:eastAsia="sv-SE"/>
+              </w:rPr>
+              <w:t xml:space="preserve">Fjärde annonsen i 1921 års första volym </w:t>
+            </w:r>
+          </w:p>
+        </w:tc>
+      </w:tr>
+    </w:tbl>
+    <w:p>
+      <w:pPr>
+        <w:spacing w:after="0" w:line="240" w:lineRule="auto"/>
+        <w:rPr>
+          <w:rFonts w:ascii="Calibri" w:eastAsia="Times New Roman" w:hAnsi="Calibri" w:cs="Calibri"/>
+          <w:color w:val="000000"/>
+          <w:lang w:eastAsia="sv-SE"/>
+        </w:rPr>
+      </w:pPr>
+    </w:p>
+    <w:p>
+      <w:pPr>
+        <w:rPr>
+          <w:rFonts w:ascii="Times New Roman" w:hAnsi="Times New Roman" w:cs="Times New Roman"/>
+        </w:rPr>
+      </w:pPr>
+      <w:r>
+        <w:rPr>
+          <w:rFonts w:ascii="Times New Roman" w:hAnsi="Times New Roman" w:cs="Times New Roman"/>
         </w:rPr>
         <w:br w:type="page"/>
       </w:r>
@@ -4606,6 +6064,28 @@
       <w:szCs w:val="26"/>
     </w:rPr>
   </w:style>
+  <w:style w:type="paragraph" w:styleId="Rubrik3">
+    <w:name w:val="heading 3"/>
+    <w:basedOn w:val="Normal"/>
+    <w:next w:val="Normal"/>
+    <w:link w:val="Rubrik3Char"/>
+    <w:uiPriority w:val="9"/>
+    <w:unhideWhenUsed/>
+    <w:qFormat/>
+    <w:rsid w:val="00F6280F"/>
+    <w:pPr>
+      <w:keepNext/>
+      <w:keepLines/>
+      <w:spacing w:before="40" w:after="0"/>
+      <w:outlineLvl w:val="2"/>
+    </w:pPr>
+    <w:rPr>
+      <w:rFonts w:asciiTheme="majorHAnsi" w:eastAsiaTheme="majorEastAsia" w:hAnsiTheme="majorHAnsi" w:cstheme="majorBidi"/>
+      <w:color w:val="1F3763" w:themeColor="accent1" w:themeShade="7F"/>
+      <w:sz w:val="24"/>
+      <w:szCs w:val="24"/>
+    </w:rPr>
+  </w:style>
   <w:style w:type="character" w:default="1" w:styleId="Standardstycketeckensnitt">
     <w:name w:val="Default Paragraph Font"/>
     <w:uiPriority w:val="1"/>
@@ -4795,6 +6275,19 @@
     <w:rPr>
       <w:color w:val="0563C1" w:themeColor="hyperlink"/>
       <w:u w:val="single"/>
+    </w:rPr>
+  </w:style>
+  <w:style w:type="character" w:customStyle="1" w:styleId="Rubrik3Char">
+    <w:name w:val="Rubrik 3 Char"/>
+    <w:basedOn w:val="Standardstycketeckensnitt"/>
+    <w:link w:val="Rubrik3"/>
+    <w:uiPriority w:val="9"/>
+    <w:rsid w:val="00F6280F"/>
+    <w:rPr>
+      <w:rFonts w:asciiTheme="majorHAnsi" w:eastAsiaTheme="majorEastAsia" w:hAnsiTheme="majorHAnsi" w:cstheme="majorBidi"/>
+      <w:color w:val="1F3763" w:themeColor="accent1" w:themeShade="7F"/>
+      <w:sz w:val="24"/>
+      <w:szCs w:val="24"/>
     </w:rPr>
   </w:style>
 </w:styles>
@@ -5264,14 +6757,7 @@
 <ds:datastoreItem xmlns:ds="http://schemas.openxmlformats.org/officeDocument/2006/customXml" ds:itemID="{2F578FED-2CD9-4789-964E-D37BB4FB4FD7}">
   <ds:schemaRefs>
     <ds:schemaRef ds:uri="http://schemas.microsoft.com/office/2006/metadata/properties"/>
-    <ds:schemaRef ds:uri="http://purl.org/dc/elements/1.1/"/>
     <ds:schemaRef ds:uri="http://schemas.microsoft.com/office/infopath/2007/PartnerControls"/>
-    <ds:schemaRef ds:uri="http://schemas.microsoft.com/office/2006/documentManagement/types"/>
-    <ds:schemaRef ds:uri="http://purl.org/dc/terms/"/>
-    <ds:schemaRef ds:uri="http://schemas.openxmlformats.org/package/2006/metadata/core-properties"/>
-    <ds:schemaRef ds:uri="http://www.w3.org/XML/1998/namespace"/>
-    <ds:schemaRef ds:uri="583aa8e6-5339-4122-b625-9197a4f3b1a6"/>
-    <ds:schemaRef ds:uri="http://purl.org/dc/dcmitype/"/>
   </ds:schemaRefs>
 </ds:datastoreItem>
 </file>

</xml_diff>